<commit_message>
wrote a little more for the onegai narrative
</commit_message>
<xml_diff>
--- a/narrative/Onegai.docx
+++ b/narrative/Onegai.docx
@@ -8,11 +8,19 @@
           <w:lang w:val="en-US"/>
         </w:rPr>
       </w:pPr>
-      <w:r>
-        <w:rPr>
-          <w:lang w:val="en-US"/>
-        </w:rPr>
-        <w:t>Onegai.</w:t>
+      <w:proofErr w:type="spellStart"/>
+      <w:r>
+        <w:rPr>
+          <w:lang w:val="en-US"/>
+        </w:rPr>
+        <w:t>Onegai</w:t>
+      </w:r>
+      <w:proofErr w:type="spellEnd"/>
+      <w:r>
+        <w:rPr>
+          <w:lang w:val="en-US"/>
+        </w:rPr>
+        <w:t>.</w:t>
       </w:r>
     </w:p>
     <w:p>
@@ -61,7 +69,23 @@
           <w:iCs/>
           <w:lang w:val="en-US"/>
         </w:rPr>
-        <w:t>(Current times. Unknown city. There is an impaired old man in his 70s on one side of the avenue’s sidewalk.</w:t>
+        <w:t xml:space="preserve">(Current times. Unknown city. There is an impaired old man in his 70s on one side of </w:t>
+      </w:r>
+      <w:r>
+        <w:rPr>
+          <w:i/>
+          <w:iCs/>
+          <w:lang w:val="en-US"/>
+        </w:rPr>
+        <w:t>an</w:t>
+      </w:r>
+      <w:r>
+        <w:rPr>
+          <w:i/>
+          <w:iCs/>
+          <w:lang w:val="en-US"/>
+        </w:rPr>
+        <w:t xml:space="preserve"> avenue’s sidewalk.</w:t>
       </w:r>
       <w:r>
         <w:rPr>
@@ -82,7 +106,21 @@
         <w:rPr>
           <w:lang w:val="en-US"/>
         </w:rPr>
-        <w:t xml:space="preserve">OLD MAN: I’m getting a little bit long in the tooth to get back here everyday. </w:t>
+        <w:t xml:space="preserve">OLD MAN: I’m getting a little bit long in the tooth to get back here </w:t>
+      </w:r>
+      <w:proofErr w:type="spellStart"/>
+      <w:r>
+        <w:rPr>
+          <w:lang w:val="en-US"/>
+        </w:rPr>
+        <w:t>everyday</w:t>
+      </w:r>
+      <w:proofErr w:type="spellEnd"/>
+      <w:r>
+        <w:rPr>
+          <w:lang w:val="en-US"/>
+        </w:rPr>
+        <w:t xml:space="preserve">. </w:t>
       </w:r>
     </w:p>
     <w:p>
@@ -249,7 +287,21 @@
         <w:rPr>
           <w:lang w:val="en-US"/>
         </w:rPr>
-        <w:t>TRIPLET 3: Unbelievable! Sooooo creepy</w:t>
+        <w:t xml:space="preserve">TRIPLET 3: Unbelievable! </w:t>
+      </w:r>
+      <w:proofErr w:type="spellStart"/>
+      <w:r>
+        <w:rPr>
+          <w:lang w:val="en-US"/>
+        </w:rPr>
+        <w:t>Sooooo</w:t>
+      </w:r>
+      <w:proofErr w:type="spellEnd"/>
+      <w:r>
+        <w:rPr>
+          <w:lang w:val="en-US"/>
+        </w:rPr>
+        <w:t xml:space="preserve"> creepy</w:t>
       </w:r>
       <w:r>
         <w:rPr>
@@ -293,7 +345,21 @@
         <w:rPr>
           <w:lang w:val="en-US"/>
         </w:rPr>
-        <w:t xml:space="preserve">TRIPLET 2: Shhhh, Papa does not let us talk to strangers. </w:t>
+        <w:t xml:space="preserve">TRIPLET 2: </w:t>
+      </w:r>
+      <w:proofErr w:type="spellStart"/>
+      <w:r>
+        <w:rPr>
+          <w:lang w:val="en-US"/>
+        </w:rPr>
+        <w:t>Shhhh</w:t>
+      </w:r>
+      <w:proofErr w:type="spellEnd"/>
+      <w:r>
+        <w:rPr>
+          <w:lang w:val="en-US"/>
+        </w:rPr>
+        <w:t xml:space="preserve">, Papa does not let us talk to strangers. </w:t>
       </w:r>
       <w:r>
         <w:rPr>
@@ -312,20 +378,62 @@
         <w:rPr>
           <w:lang w:val="en-US"/>
         </w:rPr>
-        <w:t>TRIPLET 1: Eow, that sounds disgusting.</w:t>
-      </w:r>
-    </w:p>
-    <w:p>
-      <w:pPr>
-        <w:rPr>
-          <w:lang w:val="en-US"/>
-        </w:rPr>
-      </w:pPr>
-      <w:r>
-        <w:rPr>
-          <w:lang w:val="en-US"/>
-        </w:rPr>
-        <w:t>TRIPLET 3: Soooooo cool. Let me be the first one, onegai!</w:t>
+        <w:t xml:space="preserve">TRIPLET 1: </w:t>
+      </w:r>
+      <w:proofErr w:type="spellStart"/>
+      <w:r>
+        <w:rPr>
+          <w:lang w:val="en-US"/>
+        </w:rPr>
+        <w:t>Eow</w:t>
+      </w:r>
+      <w:proofErr w:type="spellEnd"/>
+      <w:r>
+        <w:rPr>
+          <w:lang w:val="en-US"/>
+        </w:rPr>
+        <w:t>, that sounds disgusting.</w:t>
+      </w:r>
+    </w:p>
+    <w:p>
+      <w:pPr>
+        <w:rPr>
+          <w:lang w:val="en-US"/>
+        </w:rPr>
+      </w:pPr>
+      <w:r>
+        <w:rPr>
+          <w:lang w:val="en-US"/>
+        </w:rPr>
+        <w:t xml:space="preserve">TRIPLET 3: </w:t>
+      </w:r>
+      <w:proofErr w:type="spellStart"/>
+      <w:r>
+        <w:rPr>
+          <w:lang w:val="en-US"/>
+        </w:rPr>
+        <w:t>Soooooo</w:t>
+      </w:r>
+      <w:proofErr w:type="spellEnd"/>
+      <w:r>
+        <w:rPr>
+          <w:lang w:val="en-US"/>
+        </w:rPr>
+        <w:t xml:space="preserve"> cool. Let me be the first one, </w:t>
+      </w:r>
+      <w:proofErr w:type="spellStart"/>
+      <w:r>
+        <w:rPr>
+          <w:lang w:val="en-US"/>
+        </w:rPr>
+        <w:t>onegai</w:t>
+      </w:r>
+      <w:proofErr w:type="spellEnd"/>
+      <w:r>
+        <w:rPr>
+          <w:lang w:val="en-US"/>
+        </w:rPr>
+        <w:t>!</w:t>
       </w:r>
     </w:p>
     <w:p>
@@ -363,7 +471,21 @@
         <w:rPr>
           <w:lang w:val="en-US"/>
         </w:rPr>
-        <w:t>It’s no our fault. It’s Papa’s.</w:t>
+        <w:t xml:space="preserve">It’s </w:t>
+      </w:r>
+      <w:proofErr w:type="spellStart"/>
+      <w:r>
+        <w:rPr>
+          <w:lang w:val="en-US"/>
+        </w:rPr>
+        <w:t>no</w:t>
+      </w:r>
+      <w:proofErr w:type="spellEnd"/>
+      <w:r>
+        <w:rPr>
+          <w:lang w:val="en-US"/>
+        </w:rPr>
+        <w:t xml:space="preserve"> our fault. It’s Papa’s.</w:t>
       </w:r>
     </w:p>
     <w:p>
@@ -407,7 +529,21 @@
         <w:rPr>
           <w:lang w:val="en-US"/>
         </w:rPr>
-        <w:t xml:space="preserve">TRIPLET 3: Soooooo genius, </w:t>
+        <w:t xml:space="preserve">TRIPLET 3: </w:t>
+      </w:r>
+      <w:proofErr w:type="spellStart"/>
+      <w:r>
+        <w:rPr>
+          <w:lang w:val="en-US"/>
+        </w:rPr>
+        <w:t>Soooooo</w:t>
+      </w:r>
+      <w:proofErr w:type="spellEnd"/>
+      <w:r>
+        <w:rPr>
+          <w:lang w:val="en-US"/>
+        </w:rPr>
+        <w:t xml:space="preserve"> genius, </w:t>
       </w:r>
       <w:r>
         <w:rPr>
@@ -565,7 +701,21 @@
         <w:rPr>
           <w:lang w:val="en-US"/>
         </w:rPr>
-        <w:t>OLD MAN: Oh God, I forgot to bring a flower! What am I gonna do?</w:t>
+        <w:t xml:space="preserve">OLD MAN: Oh God, I forgot to bring a flower! What am I </w:t>
+      </w:r>
+      <w:proofErr w:type="spellStart"/>
+      <w:r>
+        <w:rPr>
+          <w:lang w:val="en-US"/>
+        </w:rPr>
+        <w:t>gonna</w:t>
+      </w:r>
+      <w:proofErr w:type="spellEnd"/>
+      <w:r>
+        <w:rPr>
+          <w:lang w:val="en-US"/>
+        </w:rPr>
+        <w:t xml:space="preserve"> do?</w:t>
       </w:r>
     </w:p>
     <w:p>
@@ -676,7 +826,21 @@
         <w:rPr>
           <w:lang w:val="en-US"/>
         </w:rPr>
-        <w:t xml:space="preserve">TRIPLET: Soooooo sure. </w:t>
+        <w:t xml:space="preserve">TRIPLET: </w:t>
+      </w:r>
+      <w:proofErr w:type="spellStart"/>
+      <w:r>
+        <w:rPr>
+          <w:lang w:val="en-US"/>
+        </w:rPr>
+        <w:t>Soooooo</w:t>
+      </w:r>
+      <w:proofErr w:type="spellEnd"/>
+      <w:r>
+        <w:rPr>
+          <w:lang w:val="en-US"/>
+        </w:rPr>
+        <w:t xml:space="preserve"> sure. </w:t>
       </w:r>
       <w:r>
         <w:rPr>
@@ -973,7 +1137,21 @@
         <w:rPr>
           <w:lang w:val="en-US"/>
         </w:rPr>
-        <w:t xml:space="preserve"> Onegai.</w:t>
+        <w:t xml:space="preserve"> </w:t>
+      </w:r>
+      <w:proofErr w:type="spellStart"/>
+      <w:r>
+        <w:rPr>
+          <w:lang w:val="en-US"/>
+        </w:rPr>
+        <w:t>Onegai</w:t>
+      </w:r>
+      <w:proofErr w:type="spellEnd"/>
+      <w:r>
+        <w:rPr>
+          <w:lang w:val="en-US"/>
+        </w:rPr>
+        <w:t>.</w:t>
       </w:r>
     </w:p>
     <w:p>
@@ -1148,7 +1326,21 @@
         <w:rPr>
           <w:lang w:val="en-US"/>
         </w:rPr>
-        <w:t>senior center. Onegai.</w:t>
+        <w:t xml:space="preserve">senior center. </w:t>
+      </w:r>
+      <w:proofErr w:type="spellStart"/>
+      <w:r>
+        <w:rPr>
+          <w:lang w:val="en-US"/>
+        </w:rPr>
+        <w:t>Onegai</w:t>
+      </w:r>
+      <w:proofErr w:type="spellEnd"/>
+      <w:r>
+        <w:rPr>
+          <w:lang w:val="en-US"/>
+        </w:rPr>
+        <w:t>.</w:t>
       </w:r>
     </w:p>
     <w:p>
@@ -1174,7 +1366,21 @@
         <w:rPr>
           <w:lang w:val="en-US"/>
         </w:rPr>
-        <w:t>POLICEMAN: Onegai.</w:t>
+        <w:t xml:space="preserve">POLICEMAN: </w:t>
+      </w:r>
+      <w:proofErr w:type="spellStart"/>
+      <w:r>
+        <w:rPr>
+          <w:lang w:val="en-US"/>
+        </w:rPr>
+        <w:t>Onegai</w:t>
+      </w:r>
+      <w:proofErr w:type="spellEnd"/>
+      <w:r>
+        <w:rPr>
+          <w:lang w:val="en-US"/>
+        </w:rPr>
+        <w:t>.</w:t>
       </w:r>
     </w:p>
     <w:p>
@@ -1265,7 +1471,21 @@
         <w:rPr>
           <w:lang w:val="en-US"/>
         </w:rPr>
-        <w:t>POLICEMAN: Onegai.</w:t>
+        <w:t xml:space="preserve">POLICEMAN: </w:t>
+      </w:r>
+      <w:proofErr w:type="spellStart"/>
+      <w:r>
+        <w:rPr>
+          <w:lang w:val="en-US"/>
+        </w:rPr>
+        <w:t>Onegai</w:t>
+      </w:r>
+      <w:proofErr w:type="spellEnd"/>
+      <w:r>
+        <w:rPr>
+          <w:lang w:val="en-US"/>
+        </w:rPr>
+        <w:t>.</w:t>
       </w:r>
     </w:p>
     <w:p>
@@ -1341,7 +1561,21 @@
         <w:rPr>
           <w:lang w:val="en-US"/>
         </w:rPr>
-        <w:t>POLICEMAN: C’mon, stop sa…</w:t>
+        <w:t xml:space="preserve">POLICEMAN: C’mon, stop </w:t>
+      </w:r>
+      <w:proofErr w:type="spellStart"/>
+      <w:r>
+        <w:rPr>
+          <w:lang w:val="en-US"/>
+        </w:rPr>
+        <w:t>sa</w:t>
+      </w:r>
+      <w:proofErr w:type="spellEnd"/>
+      <w:r>
+        <w:rPr>
+          <w:lang w:val="en-US"/>
+        </w:rPr>
+        <w:t>…</w:t>
       </w:r>
     </w:p>
     <w:p>
@@ -1574,7 +1808,21 @@
         <w:rPr>
           <w:lang w:val="en-US"/>
         </w:rPr>
-        <w:t>OLD LADY: Who cares about that? I just wanna take on a ride!</w:t>
+        <w:t xml:space="preserve">OLD LADY: Who cares about that? I just </w:t>
+      </w:r>
+      <w:proofErr w:type="spellStart"/>
+      <w:r>
+        <w:rPr>
+          <w:lang w:val="en-US"/>
+        </w:rPr>
+        <w:t>wanna</w:t>
+      </w:r>
+      <w:proofErr w:type="spellEnd"/>
+      <w:r>
+        <w:rPr>
+          <w:lang w:val="en-US"/>
+        </w:rPr>
+        <w:t xml:space="preserve"> take on a ride!</w:t>
       </w:r>
     </w:p>
     <w:p>
@@ -1731,7 +1979,21 @@
         <w:rPr>
           <w:lang w:val="en-US"/>
         </w:rPr>
-        <w:t xml:space="preserve">, big ball. Get the fuck outta here. </w:t>
+        <w:t xml:space="preserve">, big ball. Get the fuck </w:t>
+      </w:r>
+      <w:proofErr w:type="spellStart"/>
+      <w:r>
+        <w:rPr>
+          <w:lang w:val="en-US"/>
+        </w:rPr>
+        <w:t>outta</w:t>
+      </w:r>
+      <w:proofErr w:type="spellEnd"/>
+      <w:r>
+        <w:rPr>
+          <w:lang w:val="en-US"/>
+        </w:rPr>
+        <w:t xml:space="preserve"> here. </w:t>
       </w:r>
     </w:p>
     <w:p>
@@ -1881,7 +2143,21 @@
         <w:rPr>
           <w:lang w:val="en-US"/>
         </w:rPr>
-        <w:t>OLD MAN: Please. Onegai. Listen to me. I should go to the other side</w:t>
+        <w:t xml:space="preserve">OLD MAN: Please. </w:t>
+      </w:r>
+      <w:proofErr w:type="spellStart"/>
+      <w:r>
+        <w:rPr>
+          <w:lang w:val="en-US"/>
+        </w:rPr>
+        <w:t>Onegai</w:t>
+      </w:r>
+      <w:proofErr w:type="spellEnd"/>
+      <w:r>
+        <w:rPr>
+          <w:lang w:val="en-US"/>
+        </w:rPr>
+        <w:t>. Listen to me. I should go to the other side</w:t>
       </w:r>
       <w:r>
         <w:rPr>
@@ -1934,12 +2210,14 @@
         </w:rPr>
         <w:t xml:space="preserve">MAN: </w:t>
       </w:r>
+      <w:proofErr w:type="spellStart"/>
       <w:r>
         <w:rPr>
           <w:lang w:val="en-US"/>
         </w:rPr>
         <w:t>Bucks.</w:t>
       </w:r>
+      <w:proofErr w:type="spellEnd"/>
     </w:p>
     <w:p>
       <w:pPr>
@@ -1981,13 +2259,27 @@
         <w:rPr>
           <w:lang w:val="en-US"/>
         </w:rPr>
-        <w:t>so you could succo</w:t>
-      </w:r>
-      <w:r>
-        <w:rPr>
-          <w:lang w:val="en-US"/>
-        </w:rPr>
-        <w:t>ur me?</w:t>
+        <w:t xml:space="preserve">so you could </w:t>
+      </w:r>
+      <w:proofErr w:type="spellStart"/>
+      <w:r>
+        <w:rPr>
+          <w:lang w:val="en-US"/>
+        </w:rPr>
+        <w:t>succo</w:t>
+      </w:r>
+      <w:r>
+        <w:rPr>
+          <w:lang w:val="en-US"/>
+        </w:rPr>
+        <w:t>ur</w:t>
+      </w:r>
+      <w:proofErr w:type="spellEnd"/>
+      <w:r>
+        <w:rPr>
+          <w:lang w:val="en-US"/>
+        </w:rPr>
+        <w:t xml:space="preserve"> me?</w:t>
       </w:r>
     </w:p>
     <w:p>
@@ -2093,7 +2385,21 @@
         <w:rPr>
           <w:lang w:val="en-US"/>
         </w:rPr>
-        <w:t>Come back. Onegai.</w:t>
+        <w:t xml:space="preserve">Come back. </w:t>
+      </w:r>
+      <w:proofErr w:type="spellStart"/>
+      <w:r>
+        <w:rPr>
+          <w:lang w:val="en-US"/>
+        </w:rPr>
+        <w:t>Onegai</w:t>
+      </w:r>
+      <w:proofErr w:type="spellEnd"/>
+      <w:r>
+        <w:rPr>
+          <w:lang w:val="en-US"/>
+        </w:rPr>
+        <w:t>.</w:t>
       </w:r>
     </w:p>
     <w:p>
@@ -2810,7 +3116,25 @@
           <w:lang w:val="en-US"/>
         </w:rPr>
         <w:lastRenderedPageBreak/>
-        <w:t>(The flourist helps the old man reach the other side of the avenue.)</w:t>
+        <w:t xml:space="preserve">(The </w:t>
+      </w:r>
+      <w:proofErr w:type="spellStart"/>
+      <w:r>
+        <w:rPr>
+          <w:i/>
+          <w:iCs/>
+          <w:lang w:val="en-US"/>
+        </w:rPr>
+        <w:t>flourist</w:t>
+      </w:r>
+      <w:proofErr w:type="spellEnd"/>
+      <w:r>
+        <w:rPr>
+          <w:i/>
+          <w:iCs/>
+          <w:lang w:val="en-US"/>
+        </w:rPr>
+        <w:t xml:space="preserve"> helps the old man reach the other side of the avenue.)</w:t>
       </w:r>
     </w:p>
     <w:p>
@@ -2998,6 +3322,705 @@
           <w:lang w:val="en-US"/>
         </w:rPr>
       </w:pPr>
+    </w:p>
+    <w:p>
+      <w:pPr>
+        <w:rPr>
+          <w:lang w:val="en-US"/>
+        </w:rPr>
+      </w:pPr>
+      <w:r>
+        <w:rPr>
+          <w:lang w:val="en-US"/>
+        </w:rPr>
+        <w:t>Scene II/DAY II</w:t>
+      </w:r>
+    </w:p>
+    <w:p>
+      <w:pPr>
+        <w:rPr>
+          <w:i/>
+          <w:iCs/>
+          <w:lang w:val="en-US"/>
+        </w:rPr>
+      </w:pPr>
+      <w:r>
+        <w:rPr>
+          <w:i/>
+          <w:iCs/>
+          <w:lang w:val="en-US"/>
+        </w:rPr>
+        <w:t>(Next day. Same time. Same place.)</w:t>
+      </w:r>
+    </w:p>
+    <w:p>
+      <w:pPr>
+        <w:rPr>
+          <w:lang w:val="en-US"/>
+        </w:rPr>
+      </w:pPr>
+      <w:r>
+        <w:rPr>
+          <w:lang w:val="en-US"/>
+        </w:rPr>
+        <w:t>OLD MAN: Good afternoon, my lady.</w:t>
+      </w:r>
+    </w:p>
+    <w:p>
+      <w:pPr>
+        <w:rPr>
+          <w:i/>
+          <w:iCs/>
+          <w:lang w:val="en-US"/>
+        </w:rPr>
+      </w:pPr>
+      <w:r>
+        <w:rPr>
+          <w:i/>
+          <w:iCs/>
+          <w:lang w:val="en-US"/>
+        </w:rPr>
+        <w:t>(The old lady from day I hears and replies.)</w:t>
+      </w:r>
+    </w:p>
+    <w:p>
+      <w:pPr>
+        <w:rPr>
+          <w:lang w:val="en-US"/>
+        </w:rPr>
+      </w:pPr>
+      <w:r>
+        <w:rPr>
+          <w:lang w:val="en-US"/>
+        </w:rPr>
+        <w:t>OLD LADY: My lady? Oh, so this is what they call character development…</w:t>
+      </w:r>
+    </w:p>
+    <w:p>
+      <w:pPr>
+        <w:rPr>
+          <w:lang w:val="en-US"/>
+        </w:rPr>
+      </w:pPr>
+      <w:r>
+        <w:rPr>
+          <w:lang w:val="en-US"/>
+        </w:rPr>
+        <w:t xml:space="preserve">OLD MAN: Pardon me, I was not talking to you. </w:t>
+      </w:r>
+    </w:p>
+    <w:p>
+      <w:pPr>
+        <w:rPr>
+          <w:lang w:val="en-US"/>
+        </w:rPr>
+      </w:pPr>
+      <w:r>
+        <w:rPr>
+          <w:lang w:val="en-US"/>
+        </w:rPr>
+        <w:t>OLD LADY: But you could! So, who are you talking to?</w:t>
+      </w:r>
+    </w:p>
+    <w:p>
+      <w:pPr>
+        <w:rPr>
+          <w:lang w:val="en-US"/>
+        </w:rPr>
+      </w:pPr>
+      <w:r>
+        <w:rPr>
+          <w:lang w:val="en-US"/>
+        </w:rPr>
+        <w:t>OLD MAN: Her.</w:t>
+      </w:r>
+    </w:p>
+    <w:p>
+      <w:pPr>
+        <w:rPr>
+          <w:lang w:val="en-US"/>
+        </w:rPr>
+      </w:pPr>
+      <w:r>
+        <w:rPr>
+          <w:lang w:val="en-US"/>
+        </w:rPr>
+        <w:t>OLD LADY: I see no one besides me. Well, I’m using these glasses for so long…</w:t>
+      </w:r>
+    </w:p>
+    <w:p>
+      <w:pPr>
+        <w:rPr>
+          <w:lang w:val="en-US"/>
+        </w:rPr>
+      </w:pPr>
+      <w:r>
+        <w:rPr>
+          <w:lang w:val="en-US"/>
+        </w:rPr>
+        <w:t>OLD MAN: She is always here.</w:t>
+      </w:r>
+    </w:p>
+    <w:p>
+      <w:pPr>
+        <w:rPr>
+          <w:lang w:val="en-US"/>
+        </w:rPr>
+      </w:pPr>
+      <w:r>
+        <w:rPr>
+          <w:lang w:val="en-US"/>
+        </w:rPr>
+        <w:t>OLD LADY: Where?</w:t>
+      </w:r>
+    </w:p>
+    <w:p>
+      <w:pPr>
+        <w:rPr>
+          <w:lang w:val="en-US"/>
+        </w:rPr>
+      </w:pPr>
+      <w:r>
+        <w:rPr>
+          <w:lang w:val="en-US"/>
+        </w:rPr>
+        <w:t>OLD MAN: With me. Even when I tried to escape.</w:t>
+      </w:r>
+    </w:p>
+    <w:p>
+      <w:pPr>
+        <w:rPr>
+          <w:lang w:val="en-US"/>
+        </w:rPr>
+      </w:pPr>
+    </w:p>
+    <w:p>
+      <w:pPr>
+        <w:rPr>
+          <w:i/>
+          <w:iCs/>
+          <w:lang w:val="en-US"/>
+        </w:rPr>
+      </w:pPr>
+      <w:r>
+        <w:rPr>
+          <w:i/>
+          <w:iCs/>
+          <w:lang w:val="en-US"/>
+        </w:rPr>
+        <w:t>(No one is around.)</w:t>
+      </w:r>
+    </w:p>
+    <w:p>
+      <w:pPr>
+        <w:rPr>
+          <w:lang w:val="en-US"/>
+        </w:rPr>
+      </w:pPr>
+      <w:r>
+        <w:rPr>
+          <w:lang w:val="en-US"/>
+        </w:rPr>
+        <w:t xml:space="preserve">OLD MAN: Something’s odd. There is no one. I’m </w:t>
+      </w:r>
+      <w:proofErr w:type="spellStart"/>
+      <w:r>
+        <w:rPr>
+          <w:lang w:val="en-US"/>
+        </w:rPr>
+        <w:t>gonna</w:t>
+      </w:r>
+      <w:proofErr w:type="spellEnd"/>
+      <w:r>
+        <w:rPr>
+          <w:lang w:val="en-US"/>
+        </w:rPr>
+        <w:t xml:space="preserve"> ask for help to the man from yesterday.</w:t>
+      </w:r>
+    </w:p>
+    <w:p>
+      <w:pPr>
+        <w:rPr>
+          <w:i/>
+          <w:iCs/>
+          <w:lang w:val="en-US"/>
+        </w:rPr>
+      </w:pPr>
+      <w:r>
+        <w:rPr>
+          <w:i/>
+          <w:iCs/>
+          <w:lang w:val="en-US"/>
+        </w:rPr>
+        <w:lastRenderedPageBreak/>
+        <w:t>(The old man enters the coffee shop but again, no one is there. He then asks for him to the servant.)</w:t>
+      </w:r>
+    </w:p>
+    <w:p>
+      <w:pPr>
+        <w:rPr>
+          <w:lang w:val="en-US"/>
+        </w:rPr>
+      </w:pPr>
+      <w:r>
+        <w:rPr>
+          <w:lang w:val="en-US"/>
+        </w:rPr>
+        <w:t>OLD MAN: Hmm, hello, young man. There is an old man, you know, that comes here every day, about this time.</w:t>
+      </w:r>
+    </w:p>
+    <w:p>
+      <w:pPr>
+        <w:rPr>
+          <w:lang w:val="en-US"/>
+        </w:rPr>
+      </w:pPr>
+      <w:r>
+        <w:rPr>
+          <w:lang w:val="en-US"/>
+        </w:rPr>
+        <w:t>SERVANT: Not anymore.</w:t>
+      </w:r>
+    </w:p>
+    <w:p>
+      <w:pPr>
+        <w:rPr>
+          <w:lang w:val="en-US"/>
+        </w:rPr>
+      </w:pPr>
+      <w:r>
+        <w:rPr>
+          <w:lang w:val="en-US"/>
+        </w:rPr>
+        <w:t>OLD MAN: May I kindly ask you what does that mean?</w:t>
+      </w:r>
+    </w:p>
+    <w:p>
+      <w:pPr>
+        <w:rPr>
+          <w:lang w:val="en-US"/>
+        </w:rPr>
+      </w:pPr>
+      <w:r>
+        <w:rPr>
+          <w:lang w:val="en-US"/>
+        </w:rPr>
+        <w:t>SERVANT: He died.</w:t>
+      </w:r>
+    </w:p>
+    <w:p>
+      <w:pPr>
+        <w:rPr>
+          <w:lang w:val="en-US"/>
+        </w:rPr>
+      </w:pPr>
+      <w:r>
+        <w:rPr>
+          <w:lang w:val="en-US"/>
+        </w:rPr>
+        <w:t>SERVANT: During his sleep.</w:t>
+      </w:r>
+    </w:p>
+    <w:p>
+      <w:pPr>
+        <w:rPr>
+          <w:lang w:val="en-US"/>
+        </w:rPr>
+      </w:pPr>
+      <w:r>
+        <w:rPr>
+          <w:lang w:val="en-US"/>
+        </w:rPr>
+        <w:t>SERVANT: I’m sorry for bringing such tragic news.</w:t>
+      </w:r>
+    </w:p>
+    <w:p>
+      <w:pPr>
+        <w:rPr>
+          <w:lang w:val="en-US"/>
+        </w:rPr>
+      </w:pPr>
+      <w:r>
+        <w:rPr>
+          <w:lang w:val="en-US"/>
+        </w:rPr>
+        <w:t xml:space="preserve">OLD MAN: He has been such a lucky man, even in dying times. </w:t>
+      </w:r>
+    </w:p>
+    <w:p>
+      <w:pPr>
+        <w:rPr>
+          <w:lang w:val="en-US"/>
+        </w:rPr>
+      </w:pPr>
+      <w:r>
+        <w:rPr>
+          <w:lang w:val="en-US"/>
+        </w:rPr>
+        <w:t xml:space="preserve">OLD MAN: Only God knows that I wished you the same fate. You did not deserve it. You did not deserve me. I failed. Completely. </w:t>
+      </w:r>
+    </w:p>
+    <w:p>
+      <w:pPr>
+        <w:rPr>
+          <w:lang w:val="en-US"/>
+        </w:rPr>
+      </w:pPr>
+    </w:p>
+    <w:p>
+      <w:pPr>
+        <w:rPr>
+          <w:i/>
+          <w:iCs/>
+          <w:lang w:val="en-US"/>
+        </w:rPr>
+      </w:pPr>
+      <w:r>
+        <w:rPr>
+          <w:i/>
+          <w:iCs/>
+          <w:lang w:val="en-US"/>
+        </w:rPr>
+        <w:t>(The old man comes back outside.)</w:t>
+      </w:r>
+    </w:p>
+    <w:p>
+      <w:pPr>
+        <w:rPr>
+          <w:lang w:val="en-US"/>
+        </w:rPr>
+      </w:pPr>
+      <w:r>
+        <w:rPr>
+          <w:lang w:val="en-US"/>
+        </w:rPr>
+        <w:t xml:space="preserve">OLD MAN: That can’t be true. We were probably not talking about the same guy. There might be </w:t>
+      </w:r>
+      <w:r>
+        <w:rPr>
+          <w:lang w:val="en-US"/>
+        </w:rPr>
+        <w:t xml:space="preserve">tens of olden people that pass by here, every day. </w:t>
+      </w:r>
+    </w:p>
+    <w:p>
+      <w:pPr>
+        <w:rPr>
+          <w:lang w:val="en-US"/>
+        </w:rPr>
+      </w:pPr>
+      <w:r>
+        <w:rPr>
+          <w:lang w:val="en-US"/>
+        </w:rPr>
+        <w:t>OLD MAN: I need to look for his son.</w:t>
+      </w:r>
+    </w:p>
+    <w:p>
+      <w:pPr>
+        <w:rPr>
+          <w:lang w:val="en-US"/>
+        </w:rPr>
+      </w:pPr>
+    </w:p>
+    <w:p>
+      <w:pPr>
+        <w:rPr>
+          <w:i/>
+          <w:iCs/>
+          <w:lang w:val="en-US"/>
+        </w:rPr>
+      </w:pPr>
+      <w:r>
+        <w:rPr>
+          <w:i/>
+          <w:iCs/>
+          <w:lang w:val="en-US"/>
+        </w:rPr>
+        <w:t>(The old man reaches the flower shop’s entrance.)</w:t>
+      </w:r>
+    </w:p>
+    <w:p>
+      <w:pPr>
+        <w:rPr>
+          <w:lang w:val="en-US"/>
+        </w:rPr>
+      </w:pPr>
+      <w:r>
+        <w:rPr>
+          <w:lang w:val="en-US"/>
+        </w:rPr>
+        <w:t xml:space="preserve">OLD MAN: There’s a message on the storefront. </w:t>
+      </w:r>
+    </w:p>
+    <w:p>
+      <w:pPr>
+        <w:rPr>
+          <w:lang w:val="en-US"/>
+        </w:rPr>
+      </w:pPr>
+      <w:r>
+        <w:rPr>
+          <w:lang w:val="en-US"/>
+        </w:rPr>
+        <w:t>OLD MAN: “Because of</w:t>
+      </w:r>
+      <w:r>
+        <w:rPr>
+          <w:lang w:val="en-US"/>
+        </w:rPr>
+        <w:t xml:space="preserve"> </w:t>
+      </w:r>
+      <w:r>
+        <w:rPr>
+          <w:lang w:val="en-US"/>
+        </w:rPr>
+        <w:t>familiar</w:t>
+      </w:r>
+      <w:r>
+        <w:rPr>
+          <w:lang w:val="en-US"/>
+        </w:rPr>
+        <w:t xml:space="preserve"> </w:t>
+      </w:r>
+      <w:r>
+        <w:rPr>
+          <w:lang w:val="en-US"/>
+        </w:rPr>
+        <w:t>circumstances</w:t>
+      </w:r>
+      <w:r>
+        <w:rPr>
+          <w:lang w:val="en-US"/>
+        </w:rPr>
+        <w:t xml:space="preserve">, the store will be closed today. </w:t>
+      </w:r>
+      <w:r>
+        <w:rPr>
+          <w:lang w:val="en-US"/>
+        </w:rPr>
+        <w:t>We</w:t>
+      </w:r>
+      <w:r>
+        <w:rPr>
+          <w:lang w:val="en-US"/>
+        </w:rPr>
+        <w:t xml:space="preserve"> apologize for the inconvenience. The management</w:t>
+      </w:r>
+      <w:r>
+        <w:rPr>
+          <w:lang w:val="en-US"/>
+        </w:rPr>
+        <w:t>”.</w:t>
+      </w:r>
+    </w:p>
+    <w:p>
+      <w:pPr>
+        <w:rPr>
+          <w:lang w:val="en-US"/>
+        </w:rPr>
+      </w:pPr>
+      <w:r>
+        <w:rPr>
+          <w:lang w:val="en-US"/>
+        </w:rPr>
+        <w:t>OLD MAN: Shift. Shift. Shift. Shift. Shift.</w:t>
+      </w:r>
+    </w:p>
+    <w:p>
+      <w:pPr>
+        <w:rPr>
+          <w:lang w:val="en-US"/>
+        </w:rPr>
+      </w:pPr>
+      <w:r>
+        <w:rPr>
+          <w:lang w:val="en-US"/>
+        </w:rPr>
+        <w:t xml:space="preserve">OLD MAN: It’s not your fault. </w:t>
+      </w:r>
+    </w:p>
+    <w:p>
+      <w:pPr>
+        <w:rPr>
+          <w:lang w:val="en-US"/>
+        </w:rPr>
+      </w:pPr>
+      <w:r>
+        <w:rPr>
+          <w:lang w:val="en-US"/>
+        </w:rPr>
+        <w:t>OLD MAN: Shift. Shift. Shift. Shift. Shift.</w:t>
+      </w:r>
+    </w:p>
+    <w:p>
+      <w:pPr>
+        <w:rPr>
+          <w:lang w:val="en-US"/>
+        </w:rPr>
+      </w:pPr>
+      <w:r>
+        <w:rPr>
+          <w:lang w:val="en-US"/>
+        </w:rPr>
+        <w:t>OLD MAN: It’s not your fault!</w:t>
+      </w:r>
+    </w:p>
+    <w:p>
+      <w:pPr>
+        <w:rPr>
+          <w:lang w:val="en-US"/>
+        </w:rPr>
+      </w:pPr>
+      <w:r>
+        <w:rPr>
+          <w:lang w:val="en-US"/>
+        </w:rPr>
+        <w:t>OLD MAN: This time, it is not your fault. You need to focus and think about something else. You have a task to accomplish.</w:t>
+      </w:r>
+    </w:p>
+    <w:p>
+      <w:pPr>
+        <w:rPr>
+          <w:lang w:val="en-US"/>
+        </w:rPr>
+      </w:pPr>
+      <w:r>
+        <w:rPr>
+          <w:lang w:val="en-US"/>
+        </w:rPr>
+        <w:t>OLD MAN: I’m going to wait a little bit for someone to go by.</w:t>
+      </w:r>
+    </w:p>
+    <w:p>
+      <w:pPr>
+        <w:rPr>
+          <w:lang w:val="en-US"/>
+        </w:rPr>
+      </w:pPr>
+      <w:r>
+        <w:rPr>
+          <w:lang w:val="en-US"/>
+        </w:rPr>
+        <w:t xml:space="preserve">OLD MAN: </w:t>
+      </w:r>
+      <w:proofErr w:type="spellStart"/>
+      <w:r>
+        <w:rPr>
+          <w:lang w:val="en-US"/>
+        </w:rPr>
+        <w:t>Onegai</w:t>
+      </w:r>
+      <w:proofErr w:type="spellEnd"/>
+      <w:r>
+        <w:rPr>
+          <w:lang w:val="en-US"/>
+        </w:rPr>
+        <w:t>.</w:t>
+      </w:r>
+      <w:r>
+        <w:rPr>
+          <w:lang w:val="en-US"/>
+        </w:rPr>
+        <w:t xml:space="preserve"> I’m begging you.</w:t>
+      </w:r>
+    </w:p>
+    <w:p>
+      <w:pPr>
+        <w:rPr>
+          <w:lang w:val="en-US"/>
+        </w:rPr>
+      </w:pPr>
+      <w:r>
+        <w:rPr>
+          <w:lang w:val="en-US"/>
+        </w:rPr>
+        <w:t>OLD MAN: I need someone to help me.</w:t>
+      </w:r>
+    </w:p>
+    <w:p>
+      <w:pPr>
+        <w:rPr>
+          <w:lang w:val="en-US"/>
+        </w:rPr>
+      </w:pPr>
+      <w:r>
+        <w:rPr>
+          <w:lang w:val="en-US"/>
+        </w:rPr>
+        <w:t>OLD MAN: She deserves the best.</w:t>
+      </w:r>
+    </w:p>
+    <w:p>
+      <w:pPr>
+        <w:rPr>
+          <w:lang w:val="en-US"/>
+        </w:rPr>
+      </w:pPr>
+    </w:p>
+    <w:p>
+      <w:pPr>
+        <w:rPr>
+          <w:i/>
+          <w:iCs/>
+          <w:lang w:val="en-US"/>
+        </w:rPr>
+      </w:pPr>
+      <w:r>
+        <w:rPr>
+          <w:i/>
+          <w:iCs/>
+          <w:lang w:val="en-US"/>
+        </w:rPr>
+        <w:lastRenderedPageBreak/>
+        <w:t>(The old man approaches a teenager girl.)</w:t>
+      </w:r>
+    </w:p>
+    <w:p>
+      <w:pPr>
+        <w:rPr>
+          <w:lang w:val="en-US"/>
+        </w:rPr>
+      </w:pPr>
+      <w:r>
+        <w:rPr>
+          <w:lang w:val="en-US"/>
+        </w:rPr>
+        <w:t xml:space="preserve">OLD MAN: Oh, finally someone! I was so worried. Please, could you </w:t>
+      </w:r>
+      <w:r>
+        <w:rPr>
+          <w:lang w:val="en-US"/>
+        </w:rPr>
+        <w:t xml:space="preserve">lend me a hand to cross this street? I need to reach the traffic signal. </w:t>
+      </w:r>
+    </w:p>
+    <w:p>
+      <w:pPr>
+        <w:rPr>
+          <w:lang w:val="en-US"/>
+        </w:rPr>
+      </w:pPr>
+      <w:r>
+        <w:rPr>
+          <w:lang w:val="en-US"/>
+        </w:rPr>
+        <w:t xml:space="preserve">GIRL: I </w:t>
+      </w:r>
+      <w:proofErr w:type="spellStart"/>
+      <w:r>
+        <w:rPr>
+          <w:lang w:val="en-US"/>
+        </w:rPr>
+        <w:t>wanna</w:t>
+      </w:r>
+      <w:proofErr w:type="spellEnd"/>
+      <w:r>
+        <w:rPr>
+          <w:lang w:val="en-US"/>
+        </w:rPr>
+        <w:t xml:space="preserve"> die.</w:t>
+      </w:r>
     </w:p>
     <w:p>
       <w:pPr>

</xml_diff>

<commit_message>
wrote more for the onegai narrative
</commit_message>
<xml_diff>
--- a/narrative/Onegai.docx
+++ b/narrative/Onegai.docx
@@ -2481,7 +2481,19 @@
         <w:rPr>
           <w:lang w:val="en-US"/>
         </w:rPr>
-        <w:t xml:space="preserve">???: No one is the same as they used to. People change. And that’s okay. Don’t </w:t>
+        <w:t>???: No one is the same as they used to</w:t>
+      </w:r>
+      <w:r>
+        <w:rPr>
+          <w:lang w:val="en-US"/>
+        </w:rPr>
+        <w:t xml:space="preserve"> be</w:t>
+      </w:r>
+      <w:r>
+        <w:rPr>
+          <w:lang w:val="en-US"/>
+        </w:rPr>
+        <w:t xml:space="preserve">. People change. And that’s okay. Don’t </w:t>
       </w:r>
       <w:r>
         <w:rPr>
@@ -3287,7 +3299,19 @@
         <w:rPr>
           <w:lang w:val="en-US"/>
         </w:rPr>
-        <w:t>OLD MAN: Yes, I came by everyday at the same hours.</w:t>
+        <w:t xml:space="preserve">OLD MAN: Yes, I came by </w:t>
+      </w:r>
+      <w:r>
+        <w:rPr>
+          <w:lang w:val="en-US"/>
+        </w:rPr>
+        <w:t>every day</w:t>
+      </w:r>
+      <w:r>
+        <w:rPr>
+          <w:lang w:val="en-US"/>
+        </w:rPr>
+        <w:t xml:space="preserve"> at the same hours.</w:t>
       </w:r>
     </w:p>
     <w:p>
@@ -4021,6 +4045,1206 @@
         </w:rPr>
         <w:t xml:space="preserve"> die.</w:t>
       </w:r>
+    </w:p>
+    <w:p>
+      <w:pPr>
+        <w:rPr>
+          <w:lang w:val="en-US"/>
+        </w:rPr>
+      </w:pPr>
+      <w:r>
+        <w:rPr>
+          <w:lang w:val="en-US"/>
+        </w:rPr>
+        <w:t>OLD MAN: Nothing works the way it should. I know, right?</w:t>
+      </w:r>
+    </w:p>
+    <w:p>
+      <w:pPr>
+        <w:rPr>
+          <w:lang w:val="en-US"/>
+        </w:rPr>
+      </w:pPr>
+      <w:r>
+        <w:rPr>
+          <w:lang w:val="en-US"/>
+        </w:rPr>
+        <w:t xml:space="preserve">GIRL: I </w:t>
+      </w:r>
+      <w:proofErr w:type="spellStart"/>
+      <w:r>
+        <w:rPr>
+          <w:lang w:val="en-US"/>
+        </w:rPr>
+        <w:t>wanna</w:t>
+      </w:r>
+      <w:proofErr w:type="spellEnd"/>
+      <w:r>
+        <w:rPr>
+          <w:lang w:val="en-US"/>
+        </w:rPr>
+        <w:t xml:space="preserve"> die.</w:t>
+      </w:r>
+    </w:p>
+    <w:p>
+      <w:pPr>
+        <w:rPr>
+          <w:lang w:val="en-US"/>
+        </w:rPr>
+      </w:pPr>
+      <w:r>
+        <w:rPr>
+          <w:lang w:val="en-US"/>
+        </w:rPr>
+        <w:t>OLD MAN: It’s the title of a song that I wrote the other day.</w:t>
+      </w:r>
+    </w:p>
+    <w:p>
+      <w:pPr>
+        <w:rPr>
+          <w:lang w:val="en-US"/>
+        </w:rPr>
+      </w:pPr>
+      <w:r>
+        <w:rPr>
+          <w:lang w:val="en-US"/>
+        </w:rPr>
+        <w:t>GIRL: …</w:t>
+      </w:r>
+    </w:p>
+    <w:p>
+      <w:pPr>
+        <w:rPr>
+          <w:lang w:val="en-US"/>
+        </w:rPr>
+      </w:pPr>
+      <w:r>
+        <w:rPr>
+          <w:lang w:val="en-US"/>
+        </w:rPr>
+        <w:t>GIRL: …</w:t>
+      </w:r>
+    </w:p>
+    <w:p>
+      <w:pPr>
+        <w:rPr>
+          <w:lang w:val="en-US"/>
+        </w:rPr>
+      </w:pPr>
+      <w:r>
+        <w:rPr>
+          <w:lang w:val="en-US"/>
+        </w:rPr>
+        <w:t xml:space="preserve">GIRL: I </w:t>
+      </w:r>
+      <w:proofErr w:type="spellStart"/>
+      <w:r>
+        <w:rPr>
+          <w:lang w:val="en-US"/>
+        </w:rPr>
+        <w:t>wanna</w:t>
+      </w:r>
+      <w:proofErr w:type="spellEnd"/>
+      <w:r>
+        <w:rPr>
+          <w:lang w:val="en-US"/>
+        </w:rPr>
+        <w:t xml:space="preserve"> die.</w:t>
+      </w:r>
+    </w:p>
+    <w:p>
+      <w:pPr>
+        <w:rPr>
+          <w:lang w:val="en-US"/>
+        </w:rPr>
+      </w:pPr>
+      <w:r>
+        <w:rPr>
+          <w:lang w:val="en-US"/>
+        </w:rPr>
+        <w:t xml:space="preserve">OLD MAN: You are in </w:t>
+      </w:r>
+      <w:r>
+        <w:rPr>
+          <w:lang w:val="en-US"/>
+        </w:rPr>
+        <w:t xml:space="preserve">your salad days, child! Why are you thinking about </w:t>
+      </w:r>
+      <w:r>
+        <w:rPr>
+          <w:i/>
+          <w:iCs/>
+          <w:lang w:val="en-US"/>
+        </w:rPr>
+        <w:t>that</w:t>
+      </w:r>
+      <w:r>
+        <w:rPr>
+          <w:lang w:val="en-US"/>
+        </w:rPr>
+        <w:t>?</w:t>
+      </w:r>
+    </w:p>
+    <w:p>
+      <w:pPr>
+        <w:rPr>
+          <w:lang w:val="en-US"/>
+        </w:rPr>
+      </w:pPr>
+      <w:r>
+        <w:rPr>
+          <w:lang w:val="en-US"/>
+        </w:rPr>
+        <w:t>GIRL: …</w:t>
+      </w:r>
+    </w:p>
+    <w:p>
+      <w:pPr>
+        <w:rPr>
+          <w:lang w:val="en-US"/>
+        </w:rPr>
+      </w:pPr>
+      <w:r>
+        <w:rPr>
+          <w:lang w:val="en-US"/>
+        </w:rPr>
+        <w:t>GIRL: Because…</w:t>
+      </w:r>
+    </w:p>
+    <w:p>
+      <w:pPr>
+        <w:rPr>
+          <w:lang w:val="en-US"/>
+        </w:rPr>
+      </w:pPr>
+      <w:r>
+        <w:rPr>
+          <w:lang w:val="en-US"/>
+        </w:rPr>
+        <w:t>OLD MAN: Because?</w:t>
+      </w:r>
+    </w:p>
+    <w:p>
+      <w:pPr>
+        <w:rPr>
+          <w:lang w:val="en-US"/>
+        </w:rPr>
+      </w:pPr>
+      <w:r>
+        <w:rPr>
+          <w:lang w:val="en-US"/>
+        </w:rPr>
+        <w:t>GIRL: …</w:t>
+      </w:r>
+    </w:p>
+    <w:p>
+      <w:pPr>
+        <w:rPr>
+          <w:lang w:val="en-US"/>
+        </w:rPr>
+      </w:pPr>
+      <w:r>
+        <w:rPr>
+          <w:lang w:val="en-US"/>
+        </w:rPr>
+        <w:t xml:space="preserve">GIRL: … I </w:t>
+      </w:r>
+      <w:proofErr w:type="spellStart"/>
+      <w:r>
+        <w:rPr>
+          <w:lang w:val="en-US"/>
+        </w:rPr>
+        <w:t>wanna</w:t>
+      </w:r>
+      <w:proofErr w:type="spellEnd"/>
+      <w:r>
+        <w:rPr>
+          <w:lang w:val="en-US"/>
+        </w:rPr>
+        <w:t xml:space="preserve"> die.</w:t>
+      </w:r>
+    </w:p>
+    <w:p>
+      <w:pPr>
+        <w:rPr>
+          <w:lang w:val="en-US"/>
+        </w:rPr>
+      </w:pPr>
+      <w:r>
+        <w:rPr>
+          <w:lang w:val="en-US"/>
+        </w:rPr>
+        <w:t>OLD MAN: I got it already.</w:t>
+      </w:r>
+    </w:p>
+    <w:p>
+      <w:pPr>
+        <w:rPr>
+          <w:lang w:val="en-US"/>
+        </w:rPr>
+      </w:pPr>
+      <w:r>
+        <w:rPr>
+          <w:lang w:val="en-US"/>
+        </w:rPr>
+        <w:t>GIRL: I’m sorry, sir. It’s just that…</w:t>
+      </w:r>
+    </w:p>
+    <w:p>
+      <w:pPr>
+        <w:rPr>
+          <w:lang w:val="en-US"/>
+        </w:rPr>
+      </w:pPr>
+      <w:r>
+        <w:rPr>
+          <w:lang w:val="en-US"/>
+        </w:rPr>
+        <w:t xml:space="preserve">GIRL: I </w:t>
+      </w:r>
+      <w:proofErr w:type="spellStart"/>
+      <w:r>
+        <w:rPr>
+          <w:lang w:val="en-US"/>
+        </w:rPr>
+        <w:t>wanna</w:t>
+      </w:r>
+      <w:proofErr w:type="spellEnd"/>
+      <w:r>
+        <w:rPr>
+          <w:lang w:val="en-US"/>
+        </w:rPr>
+        <w:t xml:space="preserve"> die.</w:t>
+      </w:r>
+    </w:p>
+    <w:p>
+      <w:pPr>
+        <w:rPr>
+          <w:lang w:val="en-US"/>
+        </w:rPr>
+      </w:pPr>
+      <w:r>
+        <w:rPr>
+          <w:lang w:val="en-US"/>
+        </w:rPr>
+        <w:t xml:space="preserve">OLD MAN: May you help me traverse the avenue? I promise you I will give you a special hint to make you die. </w:t>
+      </w:r>
+    </w:p>
+    <w:p>
+      <w:pPr>
+        <w:rPr>
+          <w:lang w:val="en-US"/>
+        </w:rPr>
+      </w:pPr>
+      <w:r>
+        <w:rPr>
+          <w:lang w:val="en-US"/>
+        </w:rPr>
+        <w:t xml:space="preserve">GIRL: Oh, thank you sir. You are one of a kind. </w:t>
+      </w:r>
+    </w:p>
+    <w:p>
+      <w:pPr>
+        <w:rPr>
+          <w:lang w:val="en-US"/>
+        </w:rPr>
+      </w:pPr>
+      <w:r>
+        <w:rPr>
+          <w:lang w:val="en-US"/>
+        </w:rPr>
+        <w:t>OLD MAN: My wife had the habit to tell me that.</w:t>
+      </w:r>
+    </w:p>
+    <w:p>
+      <w:pPr>
+        <w:rPr>
+          <w:lang w:val="en-US"/>
+        </w:rPr>
+      </w:pPr>
+      <w:r>
+        <w:rPr>
+          <w:lang w:val="en-US"/>
+        </w:rPr>
+        <w:t>GIRL: Where is she now?</w:t>
+      </w:r>
+    </w:p>
+    <w:p>
+      <w:pPr>
+        <w:rPr>
+          <w:lang w:val="en-US"/>
+        </w:rPr>
+      </w:pPr>
+      <w:r>
+        <w:rPr>
+          <w:lang w:val="en-US"/>
+        </w:rPr>
+        <w:t>OLD MAN: She is always here.</w:t>
+      </w:r>
+    </w:p>
+    <w:p>
+      <w:pPr>
+        <w:rPr>
+          <w:lang w:val="en-US"/>
+        </w:rPr>
+      </w:pPr>
+      <w:r>
+        <w:rPr>
+          <w:lang w:val="en-US"/>
+        </w:rPr>
+        <w:t>GIRL: Where?</w:t>
+      </w:r>
+    </w:p>
+    <w:p>
+      <w:pPr>
+        <w:rPr>
+          <w:lang w:val="en-US"/>
+        </w:rPr>
+      </w:pPr>
+      <w:r>
+        <w:rPr>
+          <w:lang w:val="en-US"/>
+        </w:rPr>
+        <w:t>OLD MAN: With me.</w:t>
+      </w:r>
+    </w:p>
+    <w:p>
+      <w:pPr>
+        <w:rPr>
+          <w:lang w:val="en-US"/>
+        </w:rPr>
+      </w:pPr>
+      <w:r>
+        <w:rPr>
+          <w:lang w:val="en-US"/>
+        </w:rPr>
+        <w:t xml:space="preserve">OLD MAN: Oh, I almost forgot again! I need a flower… I really need one! Just wait, wait for me! </w:t>
+      </w:r>
+    </w:p>
+    <w:p>
+      <w:pPr>
+        <w:rPr>
+          <w:lang w:val="en-US"/>
+        </w:rPr>
+      </w:pPr>
+      <w:r>
+        <w:rPr>
+          <w:lang w:val="en-US"/>
+        </w:rPr>
+        <w:t>GIRL: I will, tender sir. You promised me you would help me… Because…</w:t>
+      </w:r>
+    </w:p>
+    <w:p>
+      <w:pPr>
+        <w:rPr>
+          <w:lang w:val="en-US"/>
+        </w:rPr>
+      </w:pPr>
+      <w:r>
+        <w:rPr>
+          <w:lang w:val="en-US"/>
+        </w:rPr>
+        <w:t xml:space="preserve">GIRL: I </w:t>
+      </w:r>
+      <w:proofErr w:type="spellStart"/>
+      <w:r>
+        <w:rPr>
+          <w:lang w:val="en-US"/>
+        </w:rPr>
+        <w:t>wanna</w:t>
+      </w:r>
+      <w:proofErr w:type="spellEnd"/>
+      <w:r>
+        <w:rPr>
+          <w:lang w:val="en-US"/>
+        </w:rPr>
+        <w:t xml:space="preserve"> die.</w:t>
+      </w:r>
+    </w:p>
+    <w:p>
+      <w:pPr>
+        <w:rPr>
+          <w:lang w:val="en-US"/>
+        </w:rPr>
+      </w:pPr>
+      <w:r>
+        <w:rPr>
+          <w:lang w:val="en-US"/>
+        </w:rPr>
+        <w:t>OLD MAN: Not you!</w:t>
+      </w:r>
+    </w:p>
+    <w:p>
+      <w:pPr>
+        <w:rPr>
+          <w:lang w:val="en-US"/>
+        </w:rPr>
+      </w:pPr>
+      <w:r>
+        <w:rPr>
+          <w:lang w:val="en-US"/>
+        </w:rPr>
+        <w:t xml:space="preserve">OLD MAN: I’m so sorry, honey! I’ll be back </w:t>
+      </w:r>
+      <w:r>
+        <w:rPr>
+          <w:lang w:val="en-US"/>
+        </w:rPr>
+        <w:t xml:space="preserve">real </w:t>
+      </w:r>
+      <w:r>
+        <w:rPr>
+          <w:lang w:val="en-US"/>
+        </w:rPr>
+        <w:t xml:space="preserve">quick! </w:t>
+      </w:r>
+    </w:p>
+    <w:p>
+      <w:pPr>
+        <w:rPr>
+          <w:i/>
+          <w:iCs/>
+          <w:lang w:val="en-US"/>
+        </w:rPr>
+      </w:pPr>
+      <w:r>
+        <w:rPr>
+          <w:i/>
+          <w:iCs/>
+          <w:lang w:val="en-US"/>
+        </w:rPr>
+        <w:lastRenderedPageBreak/>
+        <w:t>(The old man observes the surroundings.)</w:t>
+      </w:r>
+    </w:p>
+    <w:p>
+      <w:pPr>
+        <w:rPr>
+          <w:lang w:val="en-US"/>
+        </w:rPr>
+      </w:pPr>
+      <w:r>
+        <w:rPr>
+          <w:lang w:val="en-US"/>
+        </w:rPr>
+        <w:t>OLD MAN: What a filthy city you have become. Not even a garden, a park for the children… All the plants, it’s all gone!</w:t>
+      </w:r>
+    </w:p>
+    <w:p>
+      <w:pPr>
+        <w:rPr>
+          <w:lang w:val="en-US"/>
+        </w:rPr>
+      </w:pPr>
+      <w:r>
+        <w:rPr>
+          <w:lang w:val="en-US"/>
+        </w:rPr>
+        <w:t>OLD MAN: Where am I supposed to find a flower?</w:t>
+      </w:r>
+    </w:p>
+    <w:p>
+      <w:pPr>
+        <w:rPr>
+          <w:lang w:val="en-US"/>
+        </w:rPr>
+      </w:pPr>
+      <w:r>
+        <w:rPr>
+          <w:lang w:val="en-US"/>
+        </w:rPr>
+        <w:t xml:space="preserve">OLD MAN: I am so done. </w:t>
+      </w:r>
+    </w:p>
+    <w:p>
+      <w:pPr>
+        <w:rPr>
+          <w:lang w:val="en-US"/>
+        </w:rPr>
+      </w:pPr>
+      <w:r>
+        <w:rPr>
+          <w:lang w:val="en-US"/>
+        </w:rPr>
+        <w:t xml:space="preserve">OLD MAN: With myself. </w:t>
+      </w:r>
+    </w:p>
+    <w:p>
+      <w:pPr>
+        <w:rPr>
+          <w:lang w:val="en-US"/>
+        </w:rPr>
+      </w:pPr>
+    </w:p>
+    <w:p>
+      <w:pPr>
+        <w:rPr>
+          <w:i/>
+          <w:iCs/>
+          <w:lang w:val="en-US"/>
+        </w:rPr>
+      </w:pPr>
+      <w:r>
+        <w:rPr>
+          <w:i/>
+          <w:iCs/>
+          <w:lang w:val="en-US"/>
+        </w:rPr>
+        <w:t>(The old man approaches a man in his 40s.)</w:t>
+      </w:r>
+    </w:p>
+    <w:p>
+      <w:pPr>
+        <w:rPr>
+          <w:lang w:val="en-US"/>
+        </w:rPr>
+      </w:pPr>
+      <w:r>
+        <w:rPr>
+          <w:lang w:val="en-US"/>
+        </w:rPr>
+        <w:t>OLD MAN: Excuse me…</w:t>
+      </w:r>
+    </w:p>
+    <w:p>
+      <w:pPr>
+        <w:rPr>
+          <w:lang w:val="en-US"/>
+        </w:rPr>
+      </w:pPr>
+      <w:r>
+        <w:rPr>
+          <w:lang w:val="en-US"/>
+        </w:rPr>
+        <w:t>???: I’m in a hurry.</w:t>
+      </w:r>
+    </w:p>
+    <w:p>
+      <w:pPr>
+        <w:rPr>
+          <w:lang w:val="en-US"/>
+        </w:rPr>
+      </w:pPr>
+      <w:r>
+        <w:rPr>
+          <w:lang w:val="en-US"/>
+        </w:rPr>
+        <w:t>OLD MAN: I truly demand…</w:t>
+      </w:r>
+    </w:p>
+    <w:p>
+      <w:pPr>
+        <w:rPr>
+          <w:lang w:val="en-US"/>
+        </w:rPr>
+      </w:pPr>
+      <w:r>
+        <w:rPr>
+          <w:lang w:val="en-US"/>
+        </w:rPr>
+        <w:t>???: Not today, please.</w:t>
+      </w:r>
+    </w:p>
+    <w:p>
+      <w:pPr>
+        <w:rPr>
+          <w:lang w:val="en-US"/>
+        </w:rPr>
+      </w:pPr>
+      <w:r>
+        <w:rPr>
+          <w:lang w:val="en-US"/>
+        </w:rPr>
+        <w:t xml:space="preserve">OLD MAN: </w:t>
+      </w:r>
+      <w:proofErr w:type="spellStart"/>
+      <w:r>
+        <w:rPr>
+          <w:lang w:val="en-US"/>
+        </w:rPr>
+        <w:t>Onegai</w:t>
+      </w:r>
+      <w:proofErr w:type="spellEnd"/>
+      <w:r>
+        <w:rPr>
+          <w:lang w:val="en-US"/>
+        </w:rPr>
+        <w:t>.</w:t>
+      </w:r>
+    </w:p>
+    <w:p>
+      <w:pPr>
+        <w:rPr>
+          <w:lang w:val="en-US"/>
+        </w:rPr>
+      </w:pPr>
+      <w:r>
+        <w:rPr>
+          <w:lang w:val="en-US"/>
+        </w:rPr>
+        <w:t xml:space="preserve">???: Do I look like a bank for you, beggar? I can boast of having some possessions. But I worked for it. I fought for it. </w:t>
+      </w:r>
+    </w:p>
+    <w:p>
+      <w:pPr>
+        <w:rPr>
+          <w:lang w:val="en-US"/>
+        </w:rPr>
+      </w:pPr>
+      <w:r>
+        <w:rPr>
+          <w:lang w:val="en-US"/>
+        </w:rPr>
+        <w:t xml:space="preserve">OLD MAN: What are you insinuating? I worked all my life! Watch your tongue you </w:t>
+      </w:r>
+      <w:proofErr w:type="spellStart"/>
+      <w:r>
+        <w:rPr>
+          <w:lang w:val="en-US"/>
+        </w:rPr>
+        <w:t>miserab</w:t>
+      </w:r>
+      <w:proofErr w:type="spellEnd"/>
+      <w:r>
+        <w:rPr>
+          <w:lang w:val="en-US"/>
+        </w:rPr>
+        <w:t>…</w:t>
+      </w:r>
+    </w:p>
+    <w:p>
+      <w:pPr>
+        <w:rPr>
+          <w:lang w:val="en-US"/>
+        </w:rPr>
+      </w:pPr>
+      <w:r>
+        <w:rPr>
+          <w:lang w:val="en-US"/>
+        </w:rPr>
+        <w:t>???: Just take this money. I just want some peace today.</w:t>
+      </w:r>
+    </w:p>
+    <w:p>
+      <w:pPr>
+        <w:rPr>
+          <w:i/>
+          <w:iCs/>
+          <w:lang w:val="en-US"/>
+        </w:rPr>
+      </w:pPr>
+      <w:r>
+        <w:rPr>
+          <w:i/>
+          <w:iCs/>
+          <w:lang w:val="en-US"/>
+        </w:rPr>
+        <w:t>(The man resumes his walk with an extended and accelerated step.)</w:t>
+      </w:r>
+    </w:p>
+    <w:p>
+      <w:pPr>
+        <w:rPr>
+          <w:lang w:val="en-US"/>
+        </w:rPr>
+      </w:pPr>
+      <w:r>
+        <w:rPr>
+          <w:lang w:val="en-US"/>
+        </w:rPr>
+        <w:t xml:space="preserve">OLD MAN: I lost mine a long time ago, </w:t>
+      </w:r>
+      <w:r>
+        <w:rPr>
+          <w:lang w:val="en-US"/>
+        </w:rPr>
+        <w:t xml:space="preserve">despite </w:t>
+      </w:r>
+      <w:r>
+        <w:rPr>
+          <w:lang w:val="en-US"/>
+        </w:rPr>
+        <w:t>this</w:t>
+      </w:r>
+      <w:r>
+        <w:rPr>
+          <w:lang w:val="en-US"/>
+        </w:rPr>
+        <w:t xml:space="preserve"> feeling having been </w:t>
+      </w:r>
+      <w:r>
+        <w:rPr>
+          <w:lang w:val="en-US"/>
+        </w:rPr>
+        <w:t>numb</w:t>
+      </w:r>
+      <w:r>
+        <w:rPr>
+          <w:lang w:val="en-US"/>
+        </w:rPr>
+        <w:t xml:space="preserve"> for so long and only waking up when I </w:t>
+      </w:r>
+      <w:r>
+        <w:rPr>
+          <w:lang w:val="en-US"/>
+        </w:rPr>
+        <w:t>retired</w:t>
+      </w:r>
+      <w:r>
+        <w:rPr>
+          <w:lang w:val="en-US"/>
+        </w:rPr>
+        <w:t>.</w:t>
+      </w:r>
+    </w:p>
+    <w:p>
+      <w:pPr>
+        <w:rPr>
+          <w:lang w:val="en-US"/>
+        </w:rPr>
+      </w:pPr>
+    </w:p>
+    <w:p>
+      <w:pPr>
+        <w:rPr>
+          <w:lang w:val="en-US"/>
+        </w:rPr>
+      </w:pPr>
+      <w:r>
+        <w:rPr>
+          <w:lang w:val="en-US"/>
+        </w:rPr>
+        <w:t>OLD MAN: That young girl is waiting for me. I must hurry up and find a solution before she does something. Maybe the servant from the coffee shop can clear up my mind.</w:t>
+      </w:r>
+    </w:p>
+    <w:p>
+      <w:pPr>
+        <w:rPr>
+          <w:i/>
+          <w:iCs/>
+          <w:lang w:val="en-US"/>
+        </w:rPr>
+      </w:pPr>
+      <w:r>
+        <w:rPr>
+          <w:i/>
+          <w:iCs/>
+          <w:lang w:val="en-US"/>
+        </w:rPr>
+        <w:t>(The old man reenters the coffee shop.)</w:t>
+      </w:r>
+    </w:p>
+    <w:p>
+      <w:pPr>
+        <w:rPr>
+          <w:lang w:val="en-US"/>
+        </w:rPr>
+      </w:pPr>
+      <w:r>
+        <w:rPr>
+          <w:lang w:val="en-US"/>
+        </w:rPr>
+        <w:t>SERVANT: Are you lost, sir? You already came here. Do you have some sort of Alzheimer?</w:t>
+      </w:r>
+    </w:p>
+    <w:p>
+      <w:pPr>
+        <w:rPr>
+          <w:lang w:val="en-US"/>
+        </w:rPr>
+      </w:pPr>
+      <w:r>
+        <w:rPr>
+          <w:lang w:val="en-US"/>
+        </w:rPr>
+        <w:t>OLD MAN: I’m just a depressed man.</w:t>
+      </w:r>
+    </w:p>
+    <w:p>
+      <w:pPr>
+        <w:rPr>
+          <w:lang w:val="en-US"/>
+        </w:rPr>
+      </w:pPr>
+      <w:r>
+        <w:rPr>
+          <w:lang w:val="en-US"/>
+        </w:rPr>
+        <w:t>SERVANT: Should I call someone?</w:t>
+      </w:r>
+    </w:p>
+    <w:p>
+      <w:pPr>
+        <w:rPr>
+          <w:lang w:val="en-US"/>
+        </w:rPr>
+      </w:pPr>
+      <w:r>
+        <w:rPr>
+          <w:lang w:val="en-US"/>
+        </w:rPr>
+        <w:t>OLD MAN: No! Just listen to me. Where can I buy flowers?</w:t>
+      </w:r>
+    </w:p>
+    <w:p>
+      <w:pPr>
+        <w:rPr>
+          <w:lang w:val="en-US"/>
+        </w:rPr>
+      </w:pPr>
+      <w:r>
+        <w:rPr>
+          <w:lang w:val="en-US"/>
+        </w:rPr>
+        <w:t>SERVANT: The flower shop</w:t>
+      </w:r>
+      <w:r>
+        <w:rPr>
+          <w:lang w:val="en-US"/>
+        </w:rPr>
+        <w:t xml:space="preserve"> i</w:t>
+      </w:r>
+      <w:r>
+        <w:rPr>
+          <w:lang w:val="en-US"/>
+        </w:rPr>
+        <w:t xml:space="preserve">s closed. </w:t>
+      </w:r>
+      <w:r>
+        <w:rPr>
+          <w:lang w:val="en-US"/>
+        </w:rPr>
+        <w:t>His father died, as I previously told you.</w:t>
+      </w:r>
+    </w:p>
+    <w:p>
+      <w:pPr>
+        <w:rPr>
+          <w:lang w:val="en-US"/>
+        </w:rPr>
+      </w:pPr>
+      <w:r>
+        <w:rPr>
+          <w:lang w:val="en-US"/>
+        </w:rPr>
+        <w:t xml:space="preserve">OLD MAN: I know. I walked past the store. </w:t>
+      </w:r>
+    </w:p>
+    <w:p>
+      <w:pPr>
+        <w:rPr>
+          <w:lang w:val="en-US"/>
+        </w:rPr>
+      </w:pPr>
+      <w:r>
+        <w:rPr>
+          <w:lang w:val="en-US"/>
+        </w:rPr>
+        <w:t>SERVANT: There are no other flower shops nearby.</w:t>
+      </w:r>
+    </w:p>
+    <w:p>
+      <w:pPr>
+        <w:rPr>
+          <w:lang w:val="en-US"/>
+        </w:rPr>
+      </w:pPr>
+      <w:r>
+        <w:rPr>
+          <w:lang w:val="en-US"/>
+        </w:rPr>
+        <w:t>OLD MAN: There should be a way out!</w:t>
+      </w:r>
+    </w:p>
+    <w:p>
+      <w:pPr>
+        <w:rPr>
+          <w:lang w:val="en-US"/>
+        </w:rPr>
+      </w:pPr>
+      <w:r>
+        <w:rPr>
+          <w:lang w:val="en-US"/>
+        </w:rPr>
+        <w:lastRenderedPageBreak/>
+        <w:t>SERVANT: Does it need to be a flower, in literal terms?</w:t>
+      </w:r>
+    </w:p>
+    <w:p>
+      <w:pPr>
+        <w:rPr>
+          <w:lang w:val="en-US"/>
+        </w:rPr>
+      </w:pPr>
+      <w:r>
+        <w:rPr>
+          <w:lang w:val="en-US"/>
+        </w:rPr>
+        <w:t>OLD MAN: What do you mean?</w:t>
+      </w:r>
+    </w:p>
+    <w:p>
+      <w:pPr>
+        <w:rPr>
+          <w:lang w:val="en-US"/>
+        </w:rPr>
+      </w:pPr>
+      <w:r>
+        <w:rPr>
+          <w:lang w:val="en-US"/>
+        </w:rPr>
+        <w:t xml:space="preserve">SERVANT: There. The cigarette machine, in front of the WC’s. It also has lighters. </w:t>
+      </w:r>
+      <w:r>
+        <w:rPr>
+          <w:i/>
+          <w:iCs/>
+          <w:lang w:val="en-US"/>
+        </w:rPr>
+        <w:t>Hippie</w:t>
+      </w:r>
+      <w:r>
+        <w:rPr>
+          <w:lang w:val="en-US"/>
+        </w:rPr>
+        <w:t xml:space="preserve"> ones.</w:t>
+      </w:r>
+    </w:p>
+    <w:p>
+      <w:r>
+        <w:rPr>
+          <w:lang w:val="en-US"/>
+        </w:rPr>
+        <w:t>OLD MAN: I don’t get it.</w:t>
+      </w:r>
+    </w:p>
+    <w:p>
+      <w:pPr>
+        <w:rPr>
+          <w:lang w:val="en-US"/>
+        </w:rPr>
+      </w:pPr>
+      <w:r>
+        <w:rPr>
+          <w:lang w:val="en-US"/>
+        </w:rPr>
+        <w:t xml:space="preserve">SERVANT: Those </w:t>
+      </w:r>
+      <w:r>
+        <w:rPr>
+          <w:lang w:val="en-US"/>
+        </w:rPr>
+        <w:t>lighters</w:t>
+      </w:r>
+      <w:r>
+        <w:rPr>
+          <w:lang w:val="en-US"/>
+        </w:rPr>
+        <w:t xml:space="preserve"> are </w:t>
+      </w:r>
+      <w:r>
+        <w:t>adorned</w:t>
+      </w:r>
+      <w:r>
+        <w:rPr>
+          <w:lang w:val="en-US"/>
+        </w:rPr>
+        <w:t xml:space="preserve"> in </w:t>
+      </w:r>
+      <w:r>
+        <w:rPr>
+          <w:lang w:val="en-US"/>
+        </w:rPr>
+        <w:t>flower motifs.</w:t>
+      </w:r>
+    </w:p>
+    <w:p>
+      <w:r>
+        <w:t>OLD MAN: Oh, I see. What a good idea. I appreciate it.</w:t>
+      </w:r>
+    </w:p>
+    <w:p>
+      <w:r>
+        <w:t>SERVANT: I can borrow you some money.</w:t>
+      </w:r>
+    </w:p>
+    <w:p>
+      <w:pPr>
+        <w:rPr>
+          <w:i/>
+          <w:iCs/>
+        </w:rPr>
+      </w:pPr>
+      <w:r>
+        <w:rPr>
+          <w:i/>
+          <w:iCs/>
+        </w:rPr>
+        <w:t>(If the old man talked to the man in his 40s.)</w:t>
+      </w:r>
+    </w:p>
+    <w:p>
+      <w:r>
+        <w:t xml:space="preserve">OLD MAN: Don’t worry. A man passing by already gave me some. </w:t>
+      </w:r>
+    </w:p>
+    <w:p/>
+    <w:p>
+      <w:pPr>
+        <w:rPr>
+          <w:i/>
+          <w:iCs/>
+        </w:rPr>
+      </w:pPr>
+      <w:r>
+        <w:rPr>
+          <w:i/>
+          <w:iCs/>
+        </w:rPr>
+        <w:t>(If the old man did not talk to the man.)</w:t>
+      </w:r>
+    </w:p>
+    <w:p>
+      <w:r>
+        <w:t xml:space="preserve">OLD MAN: </w:t>
+      </w:r>
+      <w:proofErr w:type="spellStart"/>
+      <w:r>
+        <w:t>Onegai</w:t>
+      </w:r>
+      <w:proofErr w:type="spellEnd"/>
+      <w:r>
+        <w:t xml:space="preserve">. I don’t have much time left. A girl is waiting for me to cross the street. And it’s almost 4 o’clock. She is waiting for me too. </w:t>
+      </w:r>
+    </w:p>
+    <w:p>
+      <w:r>
+        <w:t>SERVANT: This should be enough.</w:t>
+      </w:r>
+    </w:p>
+    <w:p>
+      <w:r>
+        <w:t xml:space="preserve">OLD MAN: Thank you. </w:t>
+      </w:r>
+      <w:r>
+        <w:t>Tomorrow,</w:t>
+      </w:r>
+      <w:r>
+        <w:t xml:space="preserve"> I’ll </w:t>
+      </w:r>
+      <w:r>
+        <w:t xml:space="preserve">come back and </w:t>
+      </w:r>
+      <w:r>
+        <w:t xml:space="preserve">return it. </w:t>
+      </w:r>
+    </w:p>
+    <w:p>
+      <w:r>
+        <w:t>SERVANT: No rush.</w:t>
+      </w:r>
+    </w:p>
+    <w:p/>
+    <w:p>
+      <w:pPr>
+        <w:rPr>
+          <w:i/>
+          <w:iCs/>
+        </w:rPr>
+      </w:pPr>
+      <w:r>
+        <w:rPr>
+          <w:i/>
+          <w:iCs/>
+        </w:rPr>
+        <w:t>(The old man quits the coffee shop.)</w:t>
+      </w:r>
+    </w:p>
+    <w:p>
+      <w:r>
+        <w:t>OLD MAN: I’m coming, girl!</w:t>
+      </w:r>
+    </w:p>
+    <w:p>
+      <w:pPr>
+        <w:rPr>
+          <w:i/>
+          <w:iCs/>
+        </w:rPr>
+      </w:pPr>
+      <w:r>
+        <w:rPr>
+          <w:i/>
+          <w:iCs/>
+        </w:rPr>
+        <w:t>(The old man reaches the suicidal teen.)</w:t>
+      </w:r>
+    </w:p>
+    <w:p>
+      <w:r>
+        <w:t>OLD MAN: Thank you for waiting for so long. Let’s go, before it’s too late.</w:t>
+      </w:r>
+    </w:p>
+    <w:p>
+      <w:r>
+        <w:t>GIRL: It is not too late for me to die. Because…</w:t>
+      </w:r>
+    </w:p>
+    <w:p>
+      <w:r>
+        <w:t>GIRL: …</w:t>
+      </w:r>
+    </w:p>
+    <w:p>
+      <w:r>
+        <w:t xml:space="preserve">GIRL: I just </w:t>
+      </w:r>
+      <w:proofErr w:type="spellStart"/>
+      <w:r>
+        <w:t>wanna</w:t>
+      </w:r>
+      <w:proofErr w:type="spellEnd"/>
+      <w:r>
+        <w:t xml:space="preserve"> die.</w:t>
+      </w:r>
+    </w:p>
+    <w:p>
+      <w:pPr>
+        <w:rPr>
+          <w:i/>
+          <w:iCs/>
+        </w:rPr>
+      </w:pPr>
+      <w:r>
+        <w:rPr>
+          <w:i/>
+          <w:iCs/>
+        </w:rPr>
+        <w:t>(Both start crossing the first traffic lane.)</w:t>
+      </w:r>
+    </w:p>
+    <w:p>
+      <w:r>
+        <w:t xml:space="preserve">OLD MAN: Wait, it’s here. Bring me next to the traffic signal. </w:t>
+      </w:r>
+      <w:proofErr w:type="spellStart"/>
+      <w:r>
+        <w:t>Onegai</w:t>
+      </w:r>
+      <w:proofErr w:type="spellEnd"/>
+      <w:r>
+        <w:t>.</w:t>
+      </w:r>
+    </w:p>
+    <w:p/>
+    <w:p/>
+    <w:p/>
+    <w:p>
+      <w:pPr>
+        <w:rPr>
+          <w:lang w:val="en-US"/>
+        </w:rPr>
+      </w:pPr>
     </w:p>
     <w:p>
       <w:pPr>
@@ -4509,6 +5733,9 @@
   <w:style w:type="paragraph" w:default="1" w:styleId="Normal">
     <w:name w:val="Normal"/>
     <w:qFormat/>
+    <w:rPr>
+      <w:lang w:val="en-GB"/>
+    </w:rPr>
   </w:style>
   <w:style w:type="character" w:default="1" w:styleId="DefaultParagraphFont">
     <w:name w:val="Default Paragraph Font"/>

</xml_diff>

<commit_message>
finished writing about day III
</commit_message>
<xml_diff>
--- a/narrative/Onegai.docx
+++ b/narrative/Onegai.docx
@@ -274,16 +274,8 @@
         <w:rPr>
           <w:lang w:val="en-US"/>
         </w:rPr>
-        <w:t xml:space="preserve">told us last </w:t>
-      </w:r>
-      <w:proofErr w:type="gramStart"/>
-      <w:r>
-        <w:rPr>
-          <w:lang w:val="en-US"/>
-        </w:rPr>
-        <w:t>night?</w:t>
-      </w:r>
-      <w:proofErr w:type="gramEnd"/>
+        <w:t>told us last night?</w:t>
+      </w:r>
     </w:p>
     <w:p>
       <w:pPr>
@@ -315,21 +307,7 @@
         <w:rPr>
           <w:lang w:val="en-US"/>
         </w:rPr>
-        <w:t xml:space="preserve">. May I ask </w:t>
-      </w:r>
-      <w:proofErr w:type="gramStart"/>
-      <w:r>
-        <w:rPr>
-          <w:lang w:val="en-US"/>
-        </w:rPr>
-        <w:t>you</w:t>
-      </w:r>
-      <w:proofErr w:type="gramEnd"/>
-      <w:r>
-        <w:rPr>
-          <w:lang w:val="en-US"/>
-        </w:rPr>
-        <w:t xml:space="preserve"> </w:t>
+        <w:t xml:space="preserve">. May I ask you </w:t>
       </w:r>
       <w:r>
         <w:rPr>
@@ -820,21 +798,7 @@
         <w:rPr>
           <w:lang w:val="en-US"/>
         </w:rPr>
-        <w:t xml:space="preserve">I picked </w:t>
-      </w:r>
-      <w:proofErr w:type="gramStart"/>
-      <w:r>
-        <w:rPr>
-          <w:lang w:val="en-US"/>
-        </w:rPr>
-        <w:t>it</w:t>
-      </w:r>
-      <w:proofErr w:type="gramEnd"/>
-      <w:r>
-        <w:rPr>
-          <w:lang w:val="en-US"/>
-        </w:rPr>
-        <w:t xml:space="preserve"> on the way till here </w:t>
+        <w:t xml:space="preserve">I picked it on the way till here </w:t>
       </w:r>
       <w:r>
         <w:rPr>
@@ -1646,21 +1610,7 @@
         <w:rPr>
           <w:lang w:val="en-US"/>
         </w:rPr>
-        <w:t xml:space="preserve">thing left. The only thing left that </w:t>
-      </w:r>
-      <w:proofErr w:type="gramStart"/>
-      <w:r>
-        <w:rPr>
-          <w:lang w:val="en-US"/>
-        </w:rPr>
-        <w:t>remembers</w:t>
-      </w:r>
-      <w:proofErr w:type="gramEnd"/>
-      <w:r>
-        <w:rPr>
-          <w:lang w:val="en-US"/>
-        </w:rPr>
-        <w:t xml:space="preserve"> me of her.</w:t>
+        <w:t>thing left. The only thing left that remembers me of her.</w:t>
       </w:r>
     </w:p>
     <w:p>
@@ -1818,21 +1768,7 @@
         <w:rPr>
           <w:lang w:val="en-US"/>
         </w:rPr>
-        <w:t xml:space="preserve">OLD LADY: It’s been a while since I </w:t>
-      </w:r>
-      <w:proofErr w:type="gramStart"/>
-      <w:r>
-        <w:rPr>
-          <w:lang w:val="en-US"/>
-        </w:rPr>
-        <w:t>don’t touch</w:t>
-      </w:r>
-      <w:proofErr w:type="gramEnd"/>
-      <w:r>
-        <w:rPr>
-          <w:lang w:val="en-US"/>
-        </w:rPr>
-        <w:t xml:space="preserve"> man’s flesh. </w:t>
+        <w:t xml:space="preserve">OLD LADY: It’s been a while since I don’t touch man’s flesh. </w:t>
       </w:r>
       <w:r>
         <w:rPr>
@@ -1896,21 +1832,7 @@
         <w:rPr>
           <w:lang w:val="en-US"/>
         </w:rPr>
-        <w:t xml:space="preserve"> </w:t>
-      </w:r>
-      <w:proofErr w:type="gramStart"/>
-      <w:r>
-        <w:rPr>
-          <w:lang w:val="en-US"/>
-        </w:rPr>
-        <w:t>take on</w:t>
-      </w:r>
-      <w:proofErr w:type="gramEnd"/>
-      <w:r>
-        <w:rPr>
-          <w:lang w:val="en-US"/>
-        </w:rPr>
-        <w:t xml:space="preserve"> a ride!</w:t>
+        <w:t xml:space="preserve"> take on a ride!</w:t>
       </w:r>
     </w:p>
     <w:p>
@@ -1978,21 +1900,7 @@
         <w:rPr>
           <w:lang w:val="en-US"/>
         </w:rPr>
-        <w:t xml:space="preserve">TEEN: What do you want, </w:t>
-      </w:r>
-      <w:proofErr w:type="gramStart"/>
-      <w:r>
-        <w:rPr>
-          <w:lang w:val="en-US"/>
-        </w:rPr>
-        <w:t>dumbass</w:t>
-      </w:r>
-      <w:proofErr w:type="gramEnd"/>
-      <w:r>
-        <w:rPr>
-          <w:lang w:val="en-US"/>
-        </w:rPr>
-        <w:t>?</w:t>
+        <w:t>TEEN: What do you want, dumbass?</w:t>
       </w:r>
     </w:p>
     <w:p>
@@ -2024,21 +1932,7 @@
         <w:rPr>
           <w:lang w:val="en-US"/>
         </w:rPr>
-        <w:t xml:space="preserve">I </w:t>
-      </w:r>
-      <w:proofErr w:type="gramStart"/>
-      <w:r>
-        <w:rPr>
-          <w:lang w:val="en-US"/>
-        </w:rPr>
-        <w:t>have</w:t>
-      </w:r>
-      <w:proofErr w:type="gramEnd"/>
-      <w:r>
-        <w:rPr>
-          <w:lang w:val="en-US"/>
-        </w:rPr>
-        <w:t xml:space="preserve"> no family since </w:t>
+        <w:t xml:space="preserve">I have no family since </w:t>
       </w:r>
       <w:r>
         <w:rPr>
@@ -2095,344 +1989,308 @@
         <w:rPr>
           <w:lang w:val="en-US"/>
         </w:rPr>
-        <w:t xml:space="preserve">, </w:t>
-      </w:r>
-      <w:proofErr w:type="gramStart"/>
-      <w:r>
-        <w:rPr>
-          <w:lang w:val="en-US"/>
-        </w:rPr>
-        <w:t>big</w:t>
-      </w:r>
-      <w:proofErr w:type="gramEnd"/>
-      <w:r>
-        <w:rPr>
-          <w:lang w:val="en-US"/>
-        </w:rPr>
-        <w:t xml:space="preserve"> ball. </w:t>
-      </w:r>
-      <w:proofErr w:type="gramStart"/>
-      <w:r>
-        <w:rPr>
-          <w:lang w:val="en-US"/>
-        </w:rPr>
-        <w:t>Get the fuck</w:t>
-      </w:r>
-      <w:proofErr w:type="gramEnd"/>
+        <w:t xml:space="preserve">, big ball. Get the fuck </w:t>
+      </w:r>
+      <w:proofErr w:type="spellStart"/>
+      <w:r>
+        <w:rPr>
+          <w:lang w:val="en-US"/>
+        </w:rPr>
+        <w:t>outta</w:t>
+      </w:r>
+      <w:proofErr w:type="spellEnd"/>
+      <w:r>
+        <w:rPr>
+          <w:lang w:val="en-US"/>
+        </w:rPr>
+        <w:t xml:space="preserve"> here. </w:t>
+      </w:r>
+    </w:p>
+    <w:p>
+      <w:pPr>
+        <w:rPr>
+          <w:lang w:val="en-US"/>
+        </w:rPr>
+      </w:pPr>
+      <w:r>
+        <w:rPr>
+          <w:lang w:val="en-US"/>
+        </w:rPr>
+        <w:t>OLD MAN: Language, child!</w:t>
+      </w:r>
+    </w:p>
+    <w:p>
+      <w:pPr>
+        <w:rPr>
+          <w:lang w:val="en-US"/>
+        </w:rPr>
+      </w:pPr>
+    </w:p>
+    <w:p>
+      <w:pPr>
+        <w:rPr>
+          <w:lang w:val="en-US"/>
+        </w:rPr>
+      </w:pPr>
+    </w:p>
+    <w:p>
+      <w:pPr>
+        <w:rPr>
+          <w:i/>
+          <w:iCs/>
+          <w:lang w:val="en-US"/>
+        </w:rPr>
+      </w:pPr>
+      <w:r>
+        <w:rPr>
+          <w:i/>
+          <w:iCs/>
+          <w:lang w:val="en-US"/>
+        </w:rPr>
+        <w:t>(The old man approaches a mys</w:t>
+      </w:r>
+      <w:r>
+        <w:rPr>
+          <w:i/>
+          <w:iCs/>
+          <w:lang w:val="en-US"/>
+        </w:rPr>
+        <w:t>terious man using a hood.)</w:t>
+      </w:r>
+    </w:p>
+    <w:p>
+      <w:pPr>
+        <w:rPr>
+          <w:i/>
+          <w:iCs/>
+          <w:lang w:val="en-US"/>
+        </w:rPr>
+      </w:pPr>
+      <w:r>
+        <w:rPr>
+          <w:i/>
+          <w:iCs/>
+          <w:lang w:val="en-US"/>
+        </w:rPr>
+        <w:t xml:space="preserve">(If the old man </w:t>
+      </w:r>
+      <w:r>
+        <w:rPr>
+          <w:i/>
+          <w:iCs/>
+          <w:lang w:val="en-US"/>
+        </w:rPr>
+        <w:t>does</w:t>
+      </w:r>
+      <w:r>
+        <w:rPr>
+          <w:i/>
+          <w:iCs/>
+          <w:lang w:val="en-US"/>
+        </w:rPr>
+        <w:t xml:space="preserve"> not have a flower</w:t>
+      </w:r>
+      <w:r>
+        <w:rPr>
+          <w:i/>
+          <w:iCs/>
+          <w:lang w:val="en-US"/>
+        </w:rPr>
+        <w:t>.</w:t>
+      </w:r>
+      <w:r>
+        <w:rPr>
+          <w:i/>
+          <w:iCs/>
+          <w:lang w:val="en-US"/>
+        </w:rPr>
+        <w:t>)</w:t>
+      </w:r>
+    </w:p>
+    <w:p>
+      <w:pPr>
+        <w:rPr>
+          <w:lang w:val="en-US"/>
+        </w:rPr>
+      </w:pPr>
+      <w:r>
+        <w:rPr>
+          <w:lang w:val="en-US"/>
+        </w:rPr>
+        <w:t>OLD MAN: I h</w:t>
+      </w:r>
+      <w:r>
+        <w:rPr>
+          <w:lang w:val="en-US"/>
+        </w:rPr>
+        <w:t>ave the feeling that I should check on someone else first.</w:t>
+      </w:r>
+    </w:p>
+    <w:p>
+      <w:pPr>
+        <w:rPr>
+          <w:i/>
+          <w:iCs/>
+          <w:lang w:val="en-US"/>
+        </w:rPr>
+      </w:pPr>
+      <w:r>
+        <w:rPr>
+          <w:i/>
+          <w:iCs/>
+          <w:lang w:val="en-US"/>
+        </w:rPr>
+        <w:t>(If the old man has the flower.)</w:t>
+      </w:r>
+    </w:p>
+    <w:p>
+      <w:pPr>
+        <w:rPr>
+          <w:lang w:val="en-US"/>
+        </w:rPr>
+      </w:pPr>
+      <w:r>
+        <w:rPr>
+          <w:lang w:val="en-US"/>
+        </w:rPr>
+        <w:t xml:space="preserve">OLD MAN: Please. </w:t>
+      </w:r>
+      <w:proofErr w:type="spellStart"/>
+      <w:r>
+        <w:rPr>
+          <w:lang w:val="en-US"/>
+        </w:rPr>
+        <w:t>Onegai</w:t>
+      </w:r>
+      <w:proofErr w:type="spellEnd"/>
+      <w:r>
+        <w:rPr>
+          <w:lang w:val="en-US"/>
+        </w:rPr>
+        <w:t>. Listen to me. I should go to the other side</w:t>
+      </w:r>
+      <w:r>
+        <w:rPr>
+          <w:lang w:val="en-US"/>
+        </w:rPr>
+        <w:t>.</w:t>
+      </w:r>
+      <w:r>
+        <w:rPr>
+          <w:lang w:val="en-US"/>
+        </w:rPr>
+        <w:t xml:space="preserve"> Help me.</w:t>
+      </w:r>
+    </w:p>
+    <w:p>
+      <w:pPr>
+        <w:rPr>
+          <w:lang w:val="en-US"/>
+        </w:rPr>
+      </w:pPr>
+      <w:r>
+        <w:rPr>
+          <w:lang w:val="en-US"/>
+        </w:rPr>
+        <w:t>MAN: How much?</w:t>
+      </w:r>
+    </w:p>
+    <w:p>
+      <w:pPr>
+        <w:rPr>
+          <w:lang w:val="en-US"/>
+        </w:rPr>
+      </w:pPr>
+      <w:r>
+        <w:rPr>
+          <w:lang w:val="en-US"/>
+        </w:rPr>
+        <w:t>OLD MAN: How much what?</w:t>
+      </w:r>
+    </w:p>
+    <w:p>
+      <w:pPr>
+        <w:rPr>
+          <w:lang w:val="en-US"/>
+        </w:rPr>
+      </w:pPr>
+      <w:r>
+        <w:rPr>
+          <w:lang w:val="en-US"/>
+        </w:rPr>
+        <w:t xml:space="preserve">MAN: </w:t>
+      </w:r>
+      <w:proofErr w:type="spellStart"/>
+      <w:r>
+        <w:rPr>
+          <w:lang w:val="en-US"/>
+        </w:rPr>
+        <w:t>Bucks.</w:t>
+      </w:r>
+      <w:proofErr w:type="spellEnd"/>
+    </w:p>
+    <w:p>
+      <w:pPr>
+        <w:rPr>
+          <w:lang w:val="en-US"/>
+        </w:rPr>
+      </w:pPr>
+      <w:r>
+        <w:rPr>
+          <w:lang w:val="en-US"/>
+        </w:rPr>
+        <w:t>OLD MAN: Wait a second, so</w:t>
+      </w:r>
+      <w:r>
+        <w:rPr>
+          <w:lang w:val="en-US"/>
+        </w:rPr>
+        <w:t>…</w:t>
+      </w:r>
       <w:r>
         <w:rPr>
           <w:lang w:val="en-US"/>
         </w:rPr>
         <w:t xml:space="preserve"> </w:t>
       </w:r>
+      <w:r>
+        <w:rPr>
+          <w:lang w:val="en-US"/>
+        </w:rPr>
+        <w:t xml:space="preserve">It means </w:t>
+      </w:r>
+      <w:r>
+        <w:rPr>
+          <w:lang w:val="en-US"/>
+        </w:rPr>
+        <w:t xml:space="preserve">I need to give you money </w:t>
+      </w:r>
+      <w:r>
+        <w:rPr>
+          <w:lang w:val="en-US"/>
+        </w:rPr>
+        <w:t xml:space="preserve">so you could </w:t>
+      </w:r>
       <w:proofErr w:type="spellStart"/>
       <w:r>
         <w:rPr>
           <w:lang w:val="en-US"/>
         </w:rPr>
-        <w:t>outta</w:t>
+        <w:t>succo</w:t>
+      </w:r>
+      <w:r>
+        <w:rPr>
+          <w:lang w:val="en-US"/>
+        </w:rPr>
+        <w:t>ur</w:t>
       </w:r>
       <w:proofErr w:type="spellEnd"/>
       <w:r>
         <w:rPr>
           <w:lang w:val="en-US"/>
         </w:rPr>
-        <w:t xml:space="preserve"> here. </w:t>
-      </w:r>
-    </w:p>
-    <w:p>
-      <w:pPr>
-        <w:rPr>
-          <w:lang w:val="en-US"/>
-        </w:rPr>
-      </w:pPr>
-      <w:r>
-        <w:rPr>
-          <w:lang w:val="en-US"/>
-        </w:rPr>
-        <w:t>OLD MAN: Language, child!</w:t>
-      </w:r>
-    </w:p>
-    <w:p>
-      <w:pPr>
-        <w:rPr>
-          <w:lang w:val="en-US"/>
-        </w:rPr>
-      </w:pPr>
-    </w:p>
-    <w:p>
-      <w:pPr>
-        <w:rPr>
-          <w:lang w:val="en-US"/>
-        </w:rPr>
-      </w:pPr>
-    </w:p>
-    <w:p>
-      <w:pPr>
-        <w:rPr>
-          <w:i/>
-          <w:iCs/>
-          <w:lang w:val="en-US"/>
-        </w:rPr>
-      </w:pPr>
-      <w:r>
-        <w:rPr>
-          <w:i/>
-          <w:iCs/>
-          <w:lang w:val="en-US"/>
-        </w:rPr>
-        <w:t>(The old man approaches a mys</w:t>
-      </w:r>
-      <w:r>
-        <w:rPr>
-          <w:i/>
-          <w:iCs/>
-          <w:lang w:val="en-US"/>
-        </w:rPr>
-        <w:t>terious man using a hood.)</w:t>
-      </w:r>
-    </w:p>
-    <w:p>
-      <w:pPr>
-        <w:rPr>
-          <w:i/>
-          <w:iCs/>
-          <w:lang w:val="en-US"/>
-        </w:rPr>
-      </w:pPr>
-      <w:r>
-        <w:rPr>
-          <w:i/>
-          <w:iCs/>
-          <w:lang w:val="en-US"/>
-        </w:rPr>
-        <w:t xml:space="preserve">(If the old man </w:t>
-      </w:r>
-      <w:r>
-        <w:rPr>
-          <w:i/>
-          <w:iCs/>
-          <w:lang w:val="en-US"/>
-        </w:rPr>
-        <w:t>does</w:t>
-      </w:r>
-      <w:r>
-        <w:rPr>
-          <w:i/>
-          <w:iCs/>
-          <w:lang w:val="en-US"/>
-        </w:rPr>
-        <w:t xml:space="preserve"> not have a flower</w:t>
-      </w:r>
-      <w:r>
-        <w:rPr>
-          <w:i/>
-          <w:iCs/>
-          <w:lang w:val="en-US"/>
-        </w:rPr>
-        <w:t>.</w:t>
-      </w:r>
-      <w:r>
-        <w:rPr>
-          <w:i/>
-          <w:iCs/>
-          <w:lang w:val="en-US"/>
-        </w:rPr>
-        <w:t>)</w:t>
-      </w:r>
-    </w:p>
-    <w:p>
-      <w:pPr>
-        <w:rPr>
-          <w:lang w:val="en-US"/>
-        </w:rPr>
-      </w:pPr>
-      <w:r>
-        <w:rPr>
-          <w:lang w:val="en-US"/>
-        </w:rPr>
-        <w:t>OLD MAN: I h</w:t>
-      </w:r>
-      <w:r>
-        <w:rPr>
-          <w:lang w:val="en-US"/>
-        </w:rPr>
-        <w:t>ave the feeling that I should check on someone else first.</w:t>
-      </w:r>
-    </w:p>
-    <w:p>
-      <w:pPr>
-        <w:rPr>
-          <w:i/>
-          <w:iCs/>
-          <w:lang w:val="en-US"/>
-        </w:rPr>
-      </w:pPr>
-      <w:r>
-        <w:rPr>
-          <w:i/>
-          <w:iCs/>
-          <w:lang w:val="en-US"/>
-        </w:rPr>
-        <w:t>(If the old man has the flower.)</w:t>
-      </w:r>
-    </w:p>
-    <w:p>
-      <w:pPr>
-        <w:rPr>
-          <w:lang w:val="en-US"/>
-        </w:rPr>
-      </w:pPr>
-      <w:r>
-        <w:rPr>
-          <w:lang w:val="en-US"/>
-        </w:rPr>
-        <w:t xml:space="preserve">OLD MAN: Please. </w:t>
-      </w:r>
-      <w:proofErr w:type="spellStart"/>
-      <w:r>
-        <w:rPr>
-          <w:lang w:val="en-US"/>
-        </w:rPr>
-        <w:t>Onegai</w:t>
-      </w:r>
-      <w:proofErr w:type="spellEnd"/>
-      <w:r>
-        <w:rPr>
-          <w:lang w:val="en-US"/>
-        </w:rPr>
-        <w:t>. Listen to me. I should go to the other side</w:t>
-      </w:r>
-      <w:r>
-        <w:rPr>
-          <w:lang w:val="en-US"/>
-        </w:rPr>
-        <w:t>.</w:t>
-      </w:r>
-      <w:r>
-        <w:rPr>
-          <w:lang w:val="en-US"/>
-        </w:rPr>
-        <w:t xml:space="preserve"> Help me.</w:t>
-      </w:r>
-    </w:p>
-    <w:p>
-      <w:pPr>
-        <w:rPr>
-          <w:lang w:val="en-US"/>
-        </w:rPr>
-      </w:pPr>
-      <w:r>
-        <w:rPr>
-          <w:lang w:val="en-US"/>
-        </w:rPr>
-        <w:t>MAN: How much?</w:t>
-      </w:r>
-    </w:p>
-    <w:p>
-      <w:pPr>
-        <w:rPr>
-          <w:lang w:val="en-US"/>
-        </w:rPr>
-      </w:pPr>
-      <w:r>
-        <w:rPr>
-          <w:lang w:val="en-US"/>
-        </w:rPr>
-        <w:t>OLD MAN: How much what?</w:t>
-      </w:r>
-    </w:p>
-    <w:p>
-      <w:pPr>
-        <w:rPr>
-          <w:lang w:val="en-US"/>
-        </w:rPr>
-      </w:pPr>
-      <w:r>
-        <w:rPr>
-          <w:lang w:val="en-US"/>
-        </w:rPr>
-        <w:t xml:space="preserve">MAN: </w:t>
-      </w:r>
-      <w:proofErr w:type="spellStart"/>
-      <w:r>
-        <w:rPr>
-          <w:lang w:val="en-US"/>
-        </w:rPr>
-        <w:t>Bucks.</w:t>
-      </w:r>
-      <w:proofErr w:type="spellEnd"/>
-    </w:p>
-    <w:p>
-      <w:pPr>
-        <w:rPr>
-          <w:lang w:val="en-US"/>
-        </w:rPr>
-      </w:pPr>
-      <w:r>
-        <w:rPr>
-          <w:lang w:val="en-US"/>
-        </w:rPr>
-        <w:t>OLD MAN: Wait a second, so</w:t>
-      </w:r>
-      <w:r>
-        <w:rPr>
-          <w:lang w:val="en-US"/>
-        </w:rPr>
-        <w:t>…</w:t>
-      </w:r>
-      <w:r>
-        <w:rPr>
-          <w:lang w:val="en-US"/>
-        </w:rPr>
-        <w:t xml:space="preserve"> </w:t>
-      </w:r>
-      <w:r>
-        <w:rPr>
-          <w:lang w:val="en-US"/>
-        </w:rPr>
-        <w:t xml:space="preserve">It means </w:t>
-      </w:r>
-      <w:r>
-        <w:rPr>
-          <w:lang w:val="en-US"/>
-        </w:rPr>
-        <w:t xml:space="preserve">I need to give you money </w:t>
-      </w:r>
-      <w:r>
-        <w:rPr>
-          <w:lang w:val="en-US"/>
-        </w:rPr>
-        <w:t xml:space="preserve">so you could </w:t>
-      </w:r>
-      <w:proofErr w:type="spellStart"/>
-      <w:r>
-        <w:rPr>
-          <w:lang w:val="en-US"/>
-        </w:rPr>
-        <w:t>succo</w:t>
-      </w:r>
-      <w:r>
-        <w:rPr>
-          <w:lang w:val="en-US"/>
-        </w:rPr>
-        <w:t>ur</w:t>
-      </w:r>
-      <w:proofErr w:type="spellEnd"/>
-      <w:r>
-        <w:rPr>
-          <w:lang w:val="en-US"/>
-        </w:rPr>
-        <w:t xml:space="preserve"> </w:t>
-      </w:r>
-      <w:proofErr w:type="gramStart"/>
-      <w:r>
-        <w:rPr>
-          <w:lang w:val="en-US"/>
-        </w:rPr>
-        <w:t>me?</w:t>
-      </w:r>
-      <w:proofErr w:type="gramEnd"/>
+        <w:t xml:space="preserve"> me?</w:t>
+      </w:r>
     </w:p>
     <w:p>
       <w:pPr>
@@ -2838,16 +2696,8 @@
         <w:rPr>
           <w:lang w:val="en-US"/>
         </w:rPr>
-        <w:t xml:space="preserve">I almost forgot. Let’s keep going </w:t>
-      </w:r>
-      <w:proofErr w:type="gramStart"/>
-      <w:r>
-        <w:rPr>
-          <w:lang w:val="en-US"/>
-        </w:rPr>
-        <w:t>then?</w:t>
-      </w:r>
-      <w:proofErr w:type="gramEnd"/>
+        <w:t>I almost forgot. Let’s keep going then?</w:t>
+      </w:r>
     </w:p>
     <w:p>
       <w:pPr>
@@ -3426,21 +3276,7 @@
         <w:rPr>
           <w:lang w:val="en-US"/>
         </w:rPr>
-        <w:t xml:space="preserve">FLOURIST: Oh, so silly of me, my apologies, I did not even ask </w:t>
-      </w:r>
-      <w:proofErr w:type="gramStart"/>
-      <w:r>
-        <w:rPr>
-          <w:lang w:val="en-US"/>
-        </w:rPr>
-        <w:t>you for</w:t>
-      </w:r>
-      <w:proofErr w:type="gramEnd"/>
-      <w:r>
-        <w:rPr>
-          <w:lang w:val="en-US"/>
-        </w:rPr>
-        <w:t xml:space="preserve"> who was the flower that you deposited earlier.</w:t>
+        <w:t>FLOURIST: Oh, so silly of me, my apologies, I did not even ask you for who was the flower that you deposited earlier.</w:t>
       </w:r>
     </w:p>
     <w:p>
@@ -4660,19 +4496,11 @@
         </w:rPr>
         <w:t xml:space="preserve">OLD MAN: I’m so sorry, honey! I’ll be back </w:t>
       </w:r>
-      <w:proofErr w:type="gramStart"/>
-      <w:r>
-        <w:rPr>
-          <w:lang w:val="en-US"/>
-        </w:rPr>
-        <w:t>real</w:t>
-      </w:r>
-      <w:proofErr w:type="gramEnd"/>
-      <w:r>
-        <w:rPr>
-          <w:lang w:val="en-US"/>
-        </w:rPr>
-        <w:t xml:space="preserve"> </w:t>
+      <w:r>
+        <w:rPr>
+          <w:lang w:val="en-US"/>
+        </w:rPr>
+        <w:t xml:space="preserve">real </w:t>
       </w:r>
       <w:r>
         <w:rPr>
@@ -5565,15 +5393,7 @@
       </w:r>
       <w:proofErr w:type="spellEnd"/>
       <w:r>
-        <w:t xml:space="preserve"> puke all the </w:t>
-      </w:r>
-      <w:proofErr w:type="gramStart"/>
-      <w:r>
-        <w:t>time</w:t>
-      </w:r>
-      <w:proofErr w:type="gramEnd"/>
-      <w:r>
-        <w:t xml:space="preserve"> but the evil never quits my body! </w:t>
+        <w:t xml:space="preserve"> puke all the time but the evil never quits my body! </w:t>
       </w:r>
     </w:p>
     <w:p>
@@ -6355,21 +6175,7 @@
         <w:rPr>
           <w:lang w:val="en-US"/>
         </w:rPr>
-        <w:t xml:space="preserve">OLD MAN: Even though my life’s being frozen </w:t>
-      </w:r>
-      <w:proofErr w:type="gramStart"/>
-      <w:r>
-        <w:rPr>
-          <w:lang w:val="en-US"/>
-        </w:rPr>
-        <w:t>since</w:t>
-      </w:r>
-      <w:proofErr w:type="gramEnd"/>
-      <w:r>
-        <w:rPr>
-          <w:lang w:val="en-US"/>
-        </w:rPr>
-        <w:t xml:space="preserve"> four years ago.</w:t>
+        <w:t>OLD MAN: Even though my life’s being frozen since four years ago.</w:t>
       </w:r>
     </w:p>
     <w:p>
@@ -6649,6 +6455,28 @@
           <w:lang w:val="en-US"/>
         </w:rPr>
       </w:pPr>
+    </w:p>
+    <w:p>
+      <w:pPr>
+        <w:rPr>
+          <w:lang w:val="en-US"/>
+        </w:rPr>
+      </w:pPr>
+      <w:r>
+        <w:rPr>
+          <w:i/>
+          <w:iCs/>
+          <w:lang w:val="en-US"/>
+        </w:rPr>
+        <w:t>(Common part for both choices.)</w:t>
+      </w:r>
+    </w:p>
+    <w:p>
+      <w:pPr>
+        <w:rPr>
+          <w:lang w:val="en-US"/>
+        </w:rPr>
+      </w:pPr>
       <w:r>
         <w:rPr>
           <w:lang w:val="en-US"/>
@@ -6736,6 +6564,7 @@
         <w:rPr>
           <w:lang w:val="en-US"/>
         </w:rPr>
+        <w:lastRenderedPageBreak/>
         <w:t>FLOURIST’s SON: He was my Papa.</w:t>
       </w:r>
     </w:p>
@@ -6762,405 +6591,1207 @@
         <w:rPr>
           <w:lang w:val="en-US"/>
         </w:rPr>
+        <w:t xml:space="preserve">FLOURIST’s SON: And this </w:t>
+      </w:r>
+      <w:proofErr w:type="spellStart"/>
+      <w:r>
+        <w:rPr>
+          <w:lang w:val="en-US"/>
+        </w:rPr>
+        <w:t>ardour</w:t>
+      </w:r>
+      <w:proofErr w:type="spellEnd"/>
+      <w:r>
+        <w:rPr>
+          <w:lang w:val="en-US"/>
+        </w:rPr>
+        <w:t xml:space="preserve"> increasing inside… </w:t>
+      </w:r>
+    </w:p>
+    <w:p>
+      <w:pPr>
+        <w:rPr>
+          <w:lang w:val="en-US"/>
+        </w:rPr>
+      </w:pPr>
+      <w:r>
+        <w:rPr>
+          <w:lang w:val="en-US"/>
+        </w:rPr>
+        <w:t>FLOURIST’s SON: I can’t stop thinking that I could have done better.</w:t>
+      </w:r>
+    </w:p>
+    <w:p>
+      <w:pPr>
+        <w:rPr>
+          <w:lang w:val="en-US"/>
+        </w:rPr>
+      </w:pPr>
+      <w:r>
+        <w:rPr>
+          <w:lang w:val="en-US"/>
+        </w:rPr>
+        <w:t>OLD MAN: Don’t say that.</w:t>
+      </w:r>
+    </w:p>
+    <w:p>
+      <w:pPr>
+        <w:rPr>
+          <w:lang w:val="en-US"/>
+        </w:rPr>
+      </w:pPr>
+      <w:r>
+        <w:rPr>
+          <w:lang w:val="en-US"/>
+        </w:rPr>
+        <w:t xml:space="preserve">FLOURIST’s SON: No, the truth blinds the unforgiven. And I hope he will forgive me. </w:t>
+      </w:r>
+    </w:p>
+    <w:p>
+      <w:pPr>
+        <w:rPr>
+          <w:lang w:val="en-US"/>
+        </w:rPr>
+      </w:pPr>
+      <w:r>
+        <w:rPr>
+          <w:lang w:val="en-US"/>
+        </w:rPr>
+        <w:t xml:space="preserve">FLOURIST’s SON: It was my fault. </w:t>
+      </w:r>
+    </w:p>
+    <w:p>
+      <w:pPr>
+        <w:rPr>
+          <w:lang w:val="en-US"/>
+        </w:rPr>
+      </w:pPr>
+      <w:r>
+        <w:rPr>
+          <w:lang w:val="en-US"/>
+        </w:rPr>
+        <w:t>FLOURIST’s SON: I could have made it easy on him.</w:t>
+      </w:r>
+    </w:p>
+    <w:p>
+      <w:pPr>
+        <w:rPr>
+          <w:lang w:val="en-US"/>
+        </w:rPr>
+      </w:pPr>
+      <w:r>
+        <w:rPr>
+          <w:lang w:val="en-US"/>
+        </w:rPr>
+        <w:t>FLOURIST’s SON: I blamed him for Mama’s death.</w:t>
+      </w:r>
+    </w:p>
+    <w:p>
+      <w:pPr>
+        <w:rPr>
+          <w:lang w:val="en-US"/>
+        </w:rPr>
+      </w:pPr>
+      <w:r>
+        <w:rPr>
+          <w:lang w:val="en-US"/>
+        </w:rPr>
+        <w:t>FLOURIST’s SON: For so long.</w:t>
+      </w:r>
+    </w:p>
+    <w:p>
+      <w:pPr>
+        <w:rPr>
+          <w:lang w:val="en-US"/>
+        </w:rPr>
+      </w:pPr>
+      <w:r>
+        <w:rPr>
+          <w:lang w:val="en-US"/>
+        </w:rPr>
+        <w:t>FLOURIST’s SON: He gave me the flower shop.</w:t>
+      </w:r>
+    </w:p>
+    <w:p>
+      <w:pPr>
+        <w:rPr>
+          <w:lang w:val="en-US"/>
+        </w:rPr>
+      </w:pPr>
+      <w:r>
+        <w:rPr>
+          <w:lang w:val="en-US"/>
+        </w:rPr>
+        <w:t>FLOURIST’s SON: He was hoping I would take care of him, until his final days.</w:t>
+      </w:r>
+    </w:p>
+    <w:p>
+      <w:pPr>
+        <w:rPr>
+          <w:lang w:val="en-US"/>
+        </w:rPr>
+      </w:pPr>
+      <w:r>
+        <w:rPr>
+          <w:lang w:val="en-US"/>
+        </w:rPr>
+        <w:t>OLD MAN: Nothing happens as we expect.</w:t>
+      </w:r>
+    </w:p>
+    <w:p>
+      <w:pPr>
+        <w:rPr>
+          <w:lang w:val="en-US"/>
+        </w:rPr>
+      </w:pPr>
+      <w:r>
+        <w:rPr>
+          <w:lang w:val="en-US"/>
+        </w:rPr>
+        <w:t xml:space="preserve">FLOURIST’s SON: Oh, the truth. It hurts. I was so obsessed with work and my own family… </w:t>
+      </w:r>
+    </w:p>
+    <w:p>
+      <w:pPr>
+        <w:rPr>
+          <w:lang w:val="en-US"/>
+        </w:rPr>
+      </w:pPr>
+      <w:r>
+        <w:rPr>
+          <w:lang w:val="en-US"/>
+        </w:rPr>
+        <w:t>FLOURIST’s SON: My daughter. She’s being suicidal for some time. And I don’t know what to do… I hope the Japanese classes will help her.</w:t>
+      </w:r>
+    </w:p>
+    <w:p>
+      <w:pPr>
+        <w:rPr>
+          <w:lang w:val="en-US"/>
+        </w:rPr>
+      </w:pPr>
+      <w:r>
+        <w:rPr>
+          <w:lang w:val="en-US"/>
+        </w:rPr>
+        <w:t>OLD MAN: I’m sure they will. She needs to hang out and talk with others. Experiment. Try everything. She must…</w:t>
+      </w:r>
+    </w:p>
+    <w:p>
+      <w:pPr>
+        <w:rPr>
+          <w:lang w:val="en-US"/>
+        </w:rPr>
+      </w:pPr>
+      <w:r>
+        <w:rPr>
+          <w:lang w:val="en-US"/>
+        </w:rPr>
+        <w:t>OLD MAN: Live.</w:t>
+      </w:r>
+    </w:p>
+    <w:p>
+      <w:pPr>
+        <w:rPr>
+          <w:lang w:val="en-US"/>
+        </w:rPr>
+      </w:pPr>
+      <w:r>
+        <w:rPr>
+          <w:lang w:val="en-US"/>
+        </w:rPr>
+        <w:t>FLOURIST’s SON: I’m afraid of losing her. Of not paying enough attention and then, she is gone. The way it happened with my father.</w:t>
+      </w:r>
+    </w:p>
+    <w:p>
+      <w:pPr>
+        <w:rPr>
+          <w:lang w:val="en-US"/>
+        </w:rPr>
+      </w:pPr>
+      <w:r>
+        <w:rPr>
+          <w:lang w:val="en-US"/>
+        </w:rPr>
+        <w:t>OLD MAN: It was not your fault.</w:t>
+      </w:r>
+    </w:p>
+    <w:p>
+      <w:pPr>
+        <w:rPr>
+          <w:lang w:val="en-US"/>
+        </w:rPr>
+      </w:pPr>
+      <w:r>
+        <w:rPr>
+          <w:lang w:val="en-US"/>
+        </w:rPr>
+        <w:t>OLD MAN: Remember this.</w:t>
+      </w:r>
+    </w:p>
+    <w:p>
+      <w:pPr>
+        <w:rPr>
+          <w:lang w:val="en-US"/>
+        </w:rPr>
+      </w:pPr>
+      <w:r>
+        <w:rPr>
+          <w:lang w:val="en-US"/>
+        </w:rPr>
+        <w:t>OLD MAN: Retain this.</w:t>
+      </w:r>
+    </w:p>
+    <w:p>
+      <w:pPr>
+        <w:rPr>
+          <w:lang w:val="en-US"/>
+        </w:rPr>
+      </w:pPr>
+      <w:r>
+        <w:rPr>
+          <w:lang w:val="en-US"/>
+        </w:rPr>
+        <w:t xml:space="preserve">FLOURIST’s SON: It looks easy at first glance. </w:t>
+      </w:r>
+    </w:p>
+    <w:p>
+      <w:pPr>
+        <w:rPr>
+          <w:lang w:val="en-US"/>
+        </w:rPr>
+      </w:pPr>
+      <w:r>
+        <w:rPr>
+          <w:lang w:val="en-US"/>
+        </w:rPr>
+        <w:t xml:space="preserve">OLD MAN: But it isn’t. I know it. </w:t>
+      </w:r>
+    </w:p>
+    <w:p>
+      <w:pPr>
+        <w:rPr>
+          <w:lang w:val="en-US"/>
+        </w:rPr>
+      </w:pPr>
+      <w:r>
+        <w:rPr>
+          <w:lang w:val="en-US"/>
+        </w:rPr>
+        <w:t>OLD MAN: I’m being at the right side of Sorrow himself. Almost all my life.</w:t>
+      </w:r>
+    </w:p>
+    <w:p>
+      <w:pPr>
+        <w:rPr>
+          <w:lang w:val="en-US"/>
+        </w:rPr>
+      </w:pPr>
+      <w:r>
+        <w:rPr>
+          <w:lang w:val="en-US"/>
+        </w:rPr>
+        <w:t>OLD MAN: But remember.</w:t>
+      </w:r>
+    </w:p>
+    <w:p>
+      <w:pPr>
+        <w:rPr>
+          <w:lang w:val="en-US"/>
+        </w:rPr>
+      </w:pPr>
+      <w:r>
+        <w:rPr>
+          <w:lang w:val="en-US"/>
+        </w:rPr>
+        <w:t xml:space="preserve">OLD MAN: There are things we cannot control. </w:t>
+      </w:r>
+    </w:p>
+    <w:p>
+      <w:pPr>
+        <w:rPr>
+          <w:lang w:val="en-US"/>
+        </w:rPr>
+      </w:pPr>
+      <w:r>
+        <w:rPr>
+          <w:lang w:val="en-US"/>
+        </w:rPr>
+        <w:t xml:space="preserve">FLOURIST’s SON: You’re lying! I could be by his side if it was </w:t>
+      </w:r>
+      <w:r>
+        <w:rPr>
+          <w:lang w:val="en-US"/>
+        </w:rPr>
+        <w:t>not for</w:t>
+      </w:r>
+      <w:r>
+        <w:rPr>
+          <w:lang w:val="en-US"/>
+        </w:rPr>
+        <w:t xml:space="preserve"> my stubbornness!</w:t>
+      </w:r>
+      <w:r>
+        <w:rPr>
+          <w:lang w:val="en-US"/>
+        </w:rPr>
+        <w:t xml:space="preserve"> He could be here now!</w:t>
+      </w:r>
+    </w:p>
+    <w:p>
+      <w:pPr>
+        <w:rPr>
+          <w:lang w:val="en-US"/>
+        </w:rPr>
+      </w:pPr>
+      <w:r>
+        <w:rPr>
+          <w:lang w:val="en-US"/>
+        </w:rPr>
+        <w:t xml:space="preserve">FLOURIST’s SON: However, he is gone. He is dead. Cold. </w:t>
+      </w:r>
+      <w:proofErr w:type="spellStart"/>
+      <w:r>
+        <w:rPr>
+          <w:lang w:val="en-US"/>
+        </w:rPr>
+        <w:t>Colourless</w:t>
+      </w:r>
+      <w:proofErr w:type="spellEnd"/>
+      <w:r>
+        <w:rPr>
+          <w:lang w:val="en-US"/>
+        </w:rPr>
+        <w:t xml:space="preserve">. Emotionless. </w:t>
+      </w:r>
+    </w:p>
+    <w:p>
+      <w:pPr>
+        <w:rPr>
+          <w:lang w:val="en-US"/>
+        </w:rPr>
+      </w:pPr>
+      <w:r>
+        <w:rPr>
+          <w:lang w:val="en-US"/>
+        </w:rPr>
         <w:lastRenderedPageBreak/>
-        <w:t xml:space="preserve">FLOURIST’s SON: And this </w:t>
+        <w:t>FLOURIST’s SON: In two months there will be nothing except his bones!</w:t>
+      </w:r>
+    </w:p>
+    <w:p>
+      <w:pPr>
+        <w:rPr>
+          <w:lang w:val="en-US"/>
+        </w:rPr>
+      </w:pPr>
+      <w:r>
+        <w:rPr>
+          <w:lang w:val="en-US"/>
+        </w:rPr>
+        <w:t>OLD MAN: Where did you heard about that? Some sources might be misleading…</w:t>
+      </w:r>
+    </w:p>
+    <w:p>
+      <w:pPr>
+        <w:rPr>
+          <w:lang w:val="en-US"/>
+        </w:rPr>
+      </w:pPr>
+      <w:r>
+        <w:rPr>
+          <w:lang w:val="en-US"/>
+        </w:rPr>
+        <w:t>FLOURIST’s SON: Nothing.</w:t>
+      </w:r>
+    </w:p>
+    <w:p>
+      <w:pPr>
+        <w:rPr>
+          <w:lang w:val="en-US"/>
+        </w:rPr>
+      </w:pPr>
+      <w:r>
+        <w:rPr>
+          <w:lang w:val="en-US"/>
+        </w:rPr>
+        <w:t xml:space="preserve">FLOURIST’s SON: Reduced to nothing. </w:t>
+      </w:r>
+    </w:p>
+    <w:p>
+      <w:pPr>
+        <w:rPr>
+          <w:lang w:val="en-US"/>
+        </w:rPr>
+      </w:pPr>
+      <w:r>
+        <w:rPr>
+          <w:lang w:val="en-US"/>
+        </w:rPr>
+        <w:t xml:space="preserve">FLOURIST’s SON: We are nothing. </w:t>
+      </w:r>
+    </w:p>
+    <w:p>
+      <w:pPr>
+        <w:rPr>
+          <w:lang w:val="en-US"/>
+        </w:rPr>
+      </w:pPr>
+      <w:r>
+        <w:rPr>
+          <w:lang w:val="en-US"/>
+        </w:rPr>
+        <w:t xml:space="preserve">OLD MAN: Now you’re the one lying, son. Don’t be so hard on yourself. </w:t>
+      </w:r>
+    </w:p>
+    <w:p>
+      <w:pPr>
+        <w:rPr>
+          <w:lang w:val="en-US"/>
+        </w:rPr>
+      </w:pPr>
+      <w:r>
+        <w:rPr>
+          <w:lang w:val="en-US"/>
+        </w:rPr>
+        <w:t xml:space="preserve">OLD MAN: Your folk. </w:t>
+      </w:r>
+    </w:p>
+    <w:p>
+      <w:pPr>
+        <w:rPr>
+          <w:lang w:val="en-US"/>
+        </w:rPr>
+      </w:pPr>
+      <w:r>
+        <w:rPr>
+          <w:lang w:val="en-US"/>
+        </w:rPr>
+        <w:t>OLD MAN: You are someone to them.</w:t>
+      </w:r>
+    </w:p>
+    <w:p>
+      <w:pPr>
+        <w:rPr>
+          <w:lang w:val="en-US"/>
+        </w:rPr>
+      </w:pPr>
+      <w:r>
+        <w:rPr>
+          <w:lang w:val="en-US"/>
+        </w:rPr>
+        <w:t>OLD MAN: And, in the end of the day…</w:t>
+      </w:r>
+    </w:p>
+    <w:p>
+      <w:pPr>
+        <w:rPr>
+          <w:lang w:val="en-US"/>
+        </w:rPr>
+      </w:pPr>
+      <w:r>
+        <w:rPr>
+          <w:lang w:val="en-US"/>
+        </w:rPr>
+        <w:t>OLD MAN: That’s what truly matters.</w:t>
+      </w:r>
+    </w:p>
+    <w:p>
+      <w:pPr>
+        <w:rPr>
+          <w:lang w:val="en-US"/>
+        </w:rPr>
+      </w:pPr>
+      <w:r>
+        <w:rPr>
+          <w:lang w:val="en-US"/>
+        </w:rPr>
+        <w:t xml:space="preserve">OLD MAN: And this truth does not hurt. It keeps you warm. It makes you fight for what is meant to come. </w:t>
+      </w:r>
+    </w:p>
+    <w:p>
+      <w:pPr>
+        <w:rPr>
+          <w:lang w:val="en-US"/>
+        </w:rPr>
+      </w:pPr>
+      <w:r>
+        <w:rPr>
+          <w:lang w:val="en-US"/>
+        </w:rPr>
+        <w:t>FLOURIST’s SON: I cannot handle all this alone.</w:t>
+      </w:r>
+    </w:p>
+    <w:p>
+      <w:pPr>
+        <w:rPr>
+          <w:lang w:val="en-US"/>
+        </w:rPr>
+      </w:pPr>
+      <w:r>
+        <w:rPr>
+          <w:lang w:val="en-US"/>
+        </w:rPr>
+        <w:t xml:space="preserve">OLD MAN: Even if they are no longer with you. </w:t>
+      </w:r>
+    </w:p>
+    <w:p>
+      <w:pPr>
+        <w:rPr>
+          <w:lang w:val="en-US"/>
+        </w:rPr>
+      </w:pPr>
+      <w:r>
+        <w:rPr>
+          <w:lang w:val="en-US"/>
+        </w:rPr>
+        <w:t>OLD MAN: You are never alone.</w:t>
+      </w:r>
+    </w:p>
+    <w:p>
+      <w:pPr>
+        <w:rPr>
+          <w:lang w:val="en-US"/>
+        </w:rPr>
+      </w:pPr>
+      <w:r>
+        <w:rPr>
+          <w:lang w:val="en-US"/>
+        </w:rPr>
+        <w:t>OLD MAN: And please.</w:t>
+      </w:r>
+    </w:p>
+    <w:p>
+      <w:pPr>
+        <w:rPr>
+          <w:lang w:val="en-US"/>
+        </w:rPr>
+      </w:pPr>
+      <w:r>
+        <w:rPr>
+          <w:lang w:val="en-US"/>
+        </w:rPr>
+        <w:t>OLD MAN: Please.</w:t>
+      </w:r>
+    </w:p>
+    <w:p>
+      <w:pPr>
+        <w:rPr>
+          <w:lang w:val="en-US"/>
+        </w:rPr>
+      </w:pPr>
+      <w:r>
+        <w:rPr>
+          <w:lang w:val="en-US"/>
+        </w:rPr>
+        <w:t xml:space="preserve">OLD MAN: </w:t>
       </w:r>
       <w:proofErr w:type="spellStart"/>
       <w:r>
         <w:rPr>
           <w:lang w:val="en-US"/>
         </w:rPr>
-        <w:t>ardour</w:t>
+        <w:t>Onegai</w:t>
       </w:r>
       <w:proofErr w:type="spellEnd"/>
       <w:r>
         <w:rPr>
           <w:lang w:val="en-US"/>
         </w:rPr>
-        <w:t xml:space="preserve"> increasing inside… </w:t>
-      </w:r>
-    </w:p>
-    <w:p>
-      <w:pPr>
-        <w:rPr>
-          <w:lang w:val="en-US"/>
-        </w:rPr>
-      </w:pPr>
-      <w:r>
-        <w:rPr>
-          <w:lang w:val="en-US"/>
-        </w:rPr>
-        <w:t>FLOURIST’s SON: I can’t stop thinking that I could have done better.</w:t>
-      </w:r>
-    </w:p>
-    <w:p>
-      <w:pPr>
-        <w:rPr>
-          <w:lang w:val="en-US"/>
-        </w:rPr>
-      </w:pPr>
-      <w:r>
-        <w:rPr>
-          <w:lang w:val="en-US"/>
-        </w:rPr>
-        <w:t>OLD MAN: Don’t say that.</w:t>
-      </w:r>
-    </w:p>
-    <w:p>
-      <w:pPr>
-        <w:rPr>
-          <w:lang w:val="en-US"/>
-        </w:rPr>
-      </w:pPr>
-      <w:r>
-        <w:rPr>
-          <w:lang w:val="en-US"/>
-        </w:rPr>
-        <w:t xml:space="preserve">FLOURIST’s SON: No, the truth blinds the unforgiven. And I hope he will forgive me. </w:t>
-      </w:r>
-    </w:p>
-    <w:p>
-      <w:pPr>
-        <w:rPr>
-          <w:lang w:val="en-US"/>
-        </w:rPr>
-      </w:pPr>
-      <w:r>
-        <w:rPr>
-          <w:lang w:val="en-US"/>
-        </w:rPr>
-        <w:t xml:space="preserve">FLOURIST’s SON: It was my fault. </w:t>
-      </w:r>
-    </w:p>
-    <w:p>
-      <w:pPr>
-        <w:rPr>
-          <w:lang w:val="en-US"/>
-        </w:rPr>
-      </w:pPr>
-      <w:r>
-        <w:rPr>
-          <w:lang w:val="en-US"/>
-        </w:rPr>
-        <w:t>FLOURIST’s SON: I could have made it easy on him.</w:t>
-      </w:r>
-    </w:p>
-    <w:p>
-      <w:pPr>
-        <w:rPr>
-          <w:lang w:val="en-US"/>
-        </w:rPr>
-      </w:pPr>
-      <w:r>
-        <w:rPr>
-          <w:lang w:val="en-US"/>
-        </w:rPr>
-        <w:t>FLOURIST’s SON: I blamed him for Mama’s death.</w:t>
-      </w:r>
-    </w:p>
-    <w:p>
-      <w:pPr>
-        <w:rPr>
-          <w:lang w:val="en-US"/>
-        </w:rPr>
-      </w:pPr>
-      <w:r>
-        <w:rPr>
-          <w:lang w:val="en-US"/>
-        </w:rPr>
-        <w:t>FLOURIST’s SON: For so long.</w:t>
-      </w:r>
-    </w:p>
-    <w:p>
-      <w:pPr>
-        <w:rPr>
-          <w:lang w:val="en-US"/>
-        </w:rPr>
-      </w:pPr>
-      <w:r>
-        <w:rPr>
-          <w:lang w:val="en-US"/>
-        </w:rPr>
-        <w:t>FLOURIST’s SON: He gave me the flower shop.</w:t>
-      </w:r>
-    </w:p>
-    <w:p>
-      <w:pPr>
-        <w:rPr>
-          <w:lang w:val="en-US"/>
-        </w:rPr>
-      </w:pPr>
-      <w:r>
-        <w:rPr>
-          <w:lang w:val="en-US"/>
-        </w:rPr>
-        <w:t>FLOURIST’s SON: He was hoping I would take care of him, until his final days.</w:t>
-      </w:r>
-    </w:p>
-    <w:p>
-      <w:pPr>
-        <w:rPr>
-          <w:lang w:val="en-US"/>
-        </w:rPr>
-      </w:pPr>
-      <w:r>
-        <w:rPr>
-          <w:lang w:val="en-US"/>
-        </w:rPr>
-        <w:t>OLD MAN: Nothing happens as we expect.</w:t>
-      </w:r>
-    </w:p>
-    <w:p>
-      <w:pPr>
-        <w:rPr>
-          <w:lang w:val="en-US"/>
-        </w:rPr>
-      </w:pPr>
-      <w:r>
-        <w:rPr>
-          <w:lang w:val="en-US"/>
-        </w:rPr>
-        <w:t xml:space="preserve">FLOURIST’s SON: Oh, the truth. It hurts. I was so obsessed with work and my own family… </w:t>
-      </w:r>
-    </w:p>
-    <w:p>
-      <w:pPr>
-        <w:rPr>
-          <w:lang w:val="en-US"/>
-        </w:rPr>
-      </w:pPr>
-      <w:r>
-        <w:rPr>
-          <w:lang w:val="en-US"/>
-        </w:rPr>
-        <w:t>FLOURIST’s SON: My daughter. She’s being suicidal for some time. And I don’t know what to do… I hope the Japanese classes will help her.</w:t>
-      </w:r>
-    </w:p>
-    <w:p>
-      <w:pPr>
-        <w:rPr>
-          <w:lang w:val="en-US"/>
-        </w:rPr>
-      </w:pPr>
-      <w:r>
-        <w:rPr>
-          <w:lang w:val="en-US"/>
-        </w:rPr>
-        <w:t>OLD MAN: I’m sure they will. She needs to hang out and talk with others. Experiment. Try everything. She must…</w:t>
-      </w:r>
-    </w:p>
-    <w:p>
-      <w:pPr>
-        <w:rPr>
-          <w:lang w:val="en-US"/>
-        </w:rPr>
-      </w:pPr>
-      <w:r>
-        <w:rPr>
-          <w:lang w:val="en-US"/>
-        </w:rPr>
-        <w:t>OLD MAN: Live.</w:t>
-      </w:r>
-    </w:p>
-    <w:p>
-      <w:pPr>
-        <w:rPr>
-          <w:lang w:val="en-US"/>
-        </w:rPr>
-      </w:pPr>
-      <w:r>
-        <w:rPr>
-          <w:lang w:val="en-US"/>
-        </w:rPr>
-        <w:t>FLOURIST’s SON: I’m afraid of losing her. Of not paying enough attention and then, she is gone. The way it happened with my father.</w:t>
-      </w:r>
-    </w:p>
-    <w:p>
-      <w:pPr>
-        <w:rPr>
-          <w:lang w:val="en-US"/>
-        </w:rPr>
-      </w:pPr>
-      <w:r>
-        <w:rPr>
-          <w:lang w:val="en-US"/>
-        </w:rPr>
-        <w:t>OLD MAN: It was not your fault.</w:t>
-      </w:r>
-    </w:p>
-    <w:p>
-      <w:pPr>
-        <w:rPr>
-          <w:lang w:val="en-US"/>
-        </w:rPr>
-      </w:pPr>
-      <w:r>
-        <w:rPr>
-          <w:lang w:val="en-US"/>
-        </w:rPr>
-        <w:t>OLD MAN: Remember this.</w:t>
-      </w:r>
-    </w:p>
-    <w:p>
-      <w:pPr>
-        <w:rPr>
-          <w:lang w:val="en-US"/>
-        </w:rPr>
-      </w:pPr>
-      <w:r>
-        <w:rPr>
-          <w:lang w:val="en-US"/>
-        </w:rPr>
-        <w:t>OLD MAN: Retain this.</w:t>
-      </w:r>
-    </w:p>
-    <w:p>
-      <w:pPr>
-        <w:rPr>
-          <w:lang w:val="en-US"/>
-        </w:rPr>
-      </w:pPr>
-      <w:r>
-        <w:rPr>
-          <w:lang w:val="en-US"/>
-        </w:rPr>
-        <w:t xml:space="preserve">FLOURIST’s SON: It looks easy at first glance. </w:t>
-      </w:r>
-    </w:p>
-    <w:p>
-      <w:pPr>
-        <w:rPr>
-          <w:lang w:val="en-US"/>
-        </w:rPr>
-      </w:pPr>
-      <w:r>
-        <w:rPr>
-          <w:lang w:val="en-US"/>
-        </w:rPr>
-        <w:t xml:space="preserve">OLD MAN: But it isn’t. I know it. </w:t>
-      </w:r>
-    </w:p>
-    <w:p>
-      <w:pPr>
-        <w:rPr>
-          <w:lang w:val="en-US"/>
-        </w:rPr>
-      </w:pPr>
-      <w:r>
-        <w:rPr>
-          <w:lang w:val="en-US"/>
-        </w:rPr>
-        <w:t>OLD MAN: I’m being at the right side of Sorrow himself. Almost all my life.</w:t>
-      </w:r>
-    </w:p>
-    <w:p>
-      <w:pPr>
-        <w:rPr>
-          <w:lang w:val="en-US"/>
-        </w:rPr>
-      </w:pPr>
-      <w:r>
-        <w:rPr>
-          <w:lang w:val="en-US"/>
-        </w:rPr>
-        <w:t>OLD MAN: But remember.</w:t>
-      </w:r>
-    </w:p>
-    <w:p>
-      <w:pPr>
-        <w:rPr>
-          <w:lang w:val="en-US"/>
-        </w:rPr>
-      </w:pPr>
-      <w:r>
-        <w:rPr>
-          <w:lang w:val="en-US"/>
-        </w:rPr>
-        <w:t xml:space="preserve">OLD MAN: There are things we cannot control. </w:t>
-      </w:r>
-    </w:p>
-    <w:p>
-      <w:pPr>
-        <w:rPr>
-          <w:lang w:val="en-US"/>
-        </w:rPr>
-      </w:pPr>
-      <w:r>
-        <w:rPr>
-          <w:lang w:val="en-US"/>
-        </w:rPr>
-        <w:t xml:space="preserve">FLOURIST’s SON: You’re lying! I could be by his side if it was </w:t>
-      </w:r>
-      <w:r>
-        <w:rPr>
-          <w:lang w:val="en-US"/>
-        </w:rPr>
-        <w:t>not for</w:t>
-      </w:r>
-      <w:r>
-        <w:rPr>
-          <w:lang w:val="en-US"/>
-        </w:rPr>
-        <w:t xml:space="preserve"> my stubbornness!</w:t>
-      </w:r>
-      <w:r>
-        <w:rPr>
-          <w:lang w:val="en-US"/>
-        </w:rPr>
-        <w:t xml:space="preserve"> He could be here now!</w:t>
-      </w:r>
-    </w:p>
-    <w:p>
-      <w:pPr>
-        <w:rPr>
-          <w:lang w:val="en-US"/>
-        </w:rPr>
-      </w:pPr>
-      <w:r>
-        <w:rPr>
-          <w:lang w:val="en-US"/>
-        </w:rPr>
-        <w:t xml:space="preserve">FLOURIST’s SON: However, he is gone. He is dead. Cold. </w:t>
+        <w:t>.</w:t>
+      </w:r>
+    </w:p>
+    <w:p>
+      <w:pPr>
+        <w:rPr>
+          <w:lang w:val="en-US"/>
+        </w:rPr>
+      </w:pPr>
+      <w:r>
+        <w:rPr>
+          <w:lang w:val="en-US"/>
+        </w:rPr>
+        <w:t xml:space="preserve">OLD MAN: Don’t you dare lose hope. She needs you more than anything. </w:t>
+      </w:r>
+    </w:p>
+    <w:p>
+      <w:pPr>
+        <w:rPr>
+          <w:lang w:val="en-US"/>
+        </w:rPr>
+      </w:pPr>
+      <w:r>
+        <w:rPr>
+          <w:lang w:val="en-US"/>
+        </w:rPr>
+        <w:t>FLOURIST’s SON: I’ll keep trying, but I don’t know if I can.</w:t>
+      </w:r>
+    </w:p>
+    <w:p>
+      <w:pPr>
+        <w:rPr>
+          <w:lang w:val="en-US"/>
+        </w:rPr>
+      </w:pPr>
+      <w:r>
+        <w:rPr>
+          <w:lang w:val="en-US"/>
+        </w:rPr>
+        <w:t>OLD MAN: You will. Fake it till you make it.</w:t>
+      </w:r>
+    </w:p>
+    <w:p>
+      <w:pPr>
+        <w:rPr>
+          <w:lang w:val="en-US"/>
+        </w:rPr>
+      </w:pPr>
+      <w:r>
+        <w:rPr>
+          <w:lang w:val="en-US"/>
+        </w:rPr>
+        <w:t xml:space="preserve">FLOURIST’s SON: Thank you for listening. I really wanted it. </w:t>
+      </w:r>
+    </w:p>
+    <w:p>
+      <w:pPr>
+        <w:rPr>
+          <w:lang w:val="en-US"/>
+        </w:rPr>
+      </w:pPr>
+      <w:r>
+        <w:rPr>
+          <w:lang w:val="en-US"/>
+        </w:rPr>
+        <w:t>FLOURIST’s SON: I’m terribly sorry, but I should come back to work, I have a lot to do, all by myself… Have a nice day, sir.</w:t>
+      </w:r>
+    </w:p>
+    <w:p>
+      <w:pPr>
+        <w:rPr>
+          <w:lang w:val="en-US"/>
+        </w:rPr>
+      </w:pPr>
+      <w:r>
+        <w:rPr>
+          <w:lang w:val="en-US"/>
+        </w:rPr>
+        <w:t>OLD MAN: Wait…</w:t>
+      </w:r>
+    </w:p>
+    <w:p>
+      <w:pPr>
+        <w:rPr>
+          <w:lang w:val="en-US"/>
+        </w:rPr>
+      </w:pPr>
+      <w:r>
+        <w:rPr>
+          <w:lang w:val="en-US"/>
+        </w:rPr>
+        <w:t>FLOURIST’s SON: Something’s wrong?</w:t>
+      </w:r>
+    </w:p>
+    <w:p>
+      <w:pPr>
+        <w:rPr>
+          <w:lang w:val="en-US"/>
+        </w:rPr>
+      </w:pPr>
+      <w:r>
+        <w:rPr>
+          <w:lang w:val="en-US"/>
+        </w:rPr>
+        <w:t>OLD MAN: I would like to buy a flower, the most special that you have today.</w:t>
+      </w:r>
+    </w:p>
+    <w:p>
+      <w:pPr>
+        <w:rPr>
+          <w:lang w:val="en-US"/>
+        </w:rPr>
+      </w:pPr>
+      <w:r>
+        <w:rPr>
+          <w:lang w:val="en-US"/>
+        </w:rPr>
+        <w:t>FLOURIST’s SON: Oh, I should order new ones… Because of yesterday, that the shop was closed, they are all almost dying…</w:t>
+      </w:r>
+    </w:p>
+    <w:p>
+      <w:pPr>
+        <w:rPr>
+          <w:lang w:val="en-US"/>
+        </w:rPr>
+      </w:pPr>
+      <w:r>
+        <w:rPr>
+          <w:lang w:val="en-US"/>
+        </w:rPr>
+        <w:t>OLD MAN: Forget it. The act of giving it is what matters the most.</w:t>
+      </w:r>
+    </w:p>
+    <w:p>
+      <w:pPr>
+        <w:rPr>
+          <w:lang w:val="en-US"/>
+        </w:rPr>
+      </w:pPr>
+      <w:r>
+        <w:rPr>
+          <w:lang w:val="en-US"/>
+        </w:rPr>
+        <w:t>FLOURIST’s SON: And you’re offering it to whom?</w:t>
+      </w:r>
+    </w:p>
+    <w:p>
+      <w:pPr>
+        <w:rPr>
+          <w:lang w:val="en-US"/>
+        </w:rPr>
+      </w:pPr>
+      <w:r>
+        <w:rPr>
+          <w:lang w:val="en-US"/>
+        </w:rPr>
+        <w:t>OLD MAN: My wife.</w:t>
+      </w:r>
+    </w:p>
+    <w:p>
+      <w:pPr>
+        <w:rPr>
+          <w:lang w:val="en-US"/>
+        </w:rPr>
+      </w:pPr>
+      <w:r>
+        <w:rPr>
+          <w:lang w:val="en-US"/>
+        </w:rPr>
+        <w:lastRenderedPageBreak/>
+        <w:t>FLOURIST’s SON: Oh, she has such a luck in having a gentleman like you.</w:t>
+      </w:r>
+    </w:p>
+    <w:p>
+      <w:pPr>
+        <w:rPr>
+          <w:lang w:val="en-US"/>
+        </w:rPr>
+      </w:pPr>
+      <w:r>
+        <w:rPr>
+          <w:lang w:val="en-US"/>
+        </w:rPr>
+        <w:t xml:space="preserve">OLD MAN: </w:t>
+      </w:r>
+      <w:r>
+        <w:rPr>
+          <w:lang w:val="en-US"/>
+        </w:rPr>
+        <w:t>She had. Although it is not relevant.</w:t>
+      </w:r>
+    </w:p>
+    <w:p>
+      <w:pPr>
+        <w:rPr>
+          <w:lang w:val="en-US"/>
+        </w:rPr>
+      </w:pPr>
+      <w:r>
+        <w:rPr>
+          <w:lang w:val="en-US"/>
+        </w:rPr>
+        <w:t>FLOURIST’s SON: Take this one.</w:t>
+      </w:r>
+    </w:p>
+    <w:p>
+      <w:pPr>
+        <w:rPr>
+          <w:lang w:val="en-US"/>
+        </w:rPr>
+      </w:pPr>
+      <w:r>
+        <w:rPr>
+          <w:lang w:val="en-US"/>
+        </w:rPr>
+        <w:t>OLD MAN: Thank you. How much is it?</w:t>
+      </w:r>
+    </w:p>
+    <w:p>
+      <w:pPr>
+        <w:rPr>
+          <w:lang w:val="en-US"/>
+        </w:rPr>
+      </w:pPr>
+      <w:r>
+        <w:rPr>
+          <w:lang w:val="en-US"/>
+        </w:rPr>
+        <w:t>FLOURIST’s SON: You already paid for it.</w:t>
+      </w:r>
+    </w:p>
+    <w:p>
+      <w:pPr>
+        <w:rPr>
+          <w:lang w:val="en-US"/>
+        </w:rPr>
+      </w:pPr>
+      <w:r>
+        <w:rPr>
+          <w:lang w:val="en-US"/>
+        </w:rPr>
+        <w:t>OLD MAN: Are you sure? I don’t remember on taking off my wallet…</w:t>
+      </w:r>
+    </w:p>
+    <w:p>
+      <w:pPr>
+        <w:rPr>
+          <w:lang w:val="en-US"/>
+        </w:rPr>
+      </w:pPr>
+      <w:r>
+        <w:rPr>
+          <w:lang w:val="en-US"/>
+        </w:rPr>
+        <w:t>FLOURIST’s SON: You did. Goodbye, sir.</w:t>
+      </w:r>
+    </w:p>
+    <w:p>
+      <w:pPr>
+        <w:rPr>
+          <w:lang w:val="en-US"/>
+        </w:rPr>
+      </w:pPr>
+      <w:r>
+        <w:rPr>
+          <w:lang w:val="en-US"/>
+        </w:rPr>
+        <w:t>OLD MAN: Goodbye.</w:t>
+      </w:r>
+    </w:p>
+    <w:p>
+      <w:pPr>
+        <w:rPr>
+          <w:i/>
+          <w:iCs/>
+          <w:lang w:val="en-US"/>
+        </w:rPr>
+      </w:pPr>
+      <w:r>
+        <w:rPr>
+          <w:i/>
+          <w:iCs/>
+          <w:lang w:val="en-US"/>
+        </w:rPr>
+        <w:t>(The old man quits the flower shop.)</w:t>
+      </w:r>
+    </w:p>
+    <w:p>
+      <w:pPr>
+        <w:rPr>
+          <w:i/>
+          <w:iCs/>
+          <w:lang w:val="en-US"/>
+        </w:rPr>
+      </w:pPr>
+      <w:r>
+        <w:rPr>
+          <w:i/>
+          <w:iCs/>
+          <w:lang w:val="en-US"/>
+        </w:rPr>
+        <w:t xml:space="preserve">(The </w:t>
       </w:r>
       <w:proofErr w:type="spellStart"/>
       <w:r>
         <w:rPr>
-          <w:lang w:val="en-US"/>
-        </w:rPr>
-        <w:t>Colourless</w:t>
+          <w:i/>
+          <w:iCs/>
+          <w:lang w:val="en-US"/>
+        </w:rPr>
+        <w:t>flourist’s</w:t>
       </w:r>
       <w:proofErr w:type="spellEnd"/>
       <w:r>
         <w:rPr>
-          <w:lang w:val="en-US"/>
-        </w:rPr>
-        <w:t xml:space="preserve">. Emotionless. </w:t>
-      </w:r>
-    </w:p>
-    <w:p>
-      <w:pPr>
-        <w:rPr>
-          <w:lang w:val="en-US"/>
-        </w:rPr>
-      </w:pPr>
-      <w:r>
-        <w:rPr>
-          <w:lang w:val="en-US"/>
-        </w:rPr>
-        <w:t>FLOURIST’s SON: In two months there will be nothing except his bones!</w:t>
-      </w:r>
-    </w:p>
-    <w:p>
-      <w:pPr>
-        <w:rPr>
-          <w:lang w:val="en-US"/>
-        </w:rPr>
-      </w:pPr>
-      <w:r>
-        <w:rPr>
-          <w:lang w:val="en-US"/>
-        </w:rPr>
-        <w:t>OLD MAN: Where did you heard about that? Some sources might be misleading…</w:t>
+          <w:i/>
+          <w:iCs/>
+          <w:lang w:val="en-US"/>
+        </w:rPr>
+        <w:t xml:space="preserve"> son talks alone.)</w:t>
+      </w:r>
+    </w:p>
+    <w:p>
+      <w:pPr>
+        <w:rPr>
+          <w:lang w:val="en-US"/>
+        </w:rPr>
+      </w:pPr>
+      <w:r>
+        <w:rPr>
+          <w:lang w:val="en-US"/>
+        </w:rPr>
+        <w:t>FLOURIST’s SON: Someone like him, that’s rare these days. I’m grateful that Papa had a nice chat with him. And I needed someone with whom I could talk to, without them going away.</w:t>
+      </w:r>
+    </w:p>
+    <w:p>
+      <w:pPr>
+        <w:rPr>
+          <w:lang w:val="en-US"/>
+        </w:rPr>
+      </w:pPr>
+      <w:r>
+        <w:rPr>
+          <w:lang w:val="en-US"/>
+        </w:rPr>
+        <w:t>FLOURIST’s SON: Thank you.</w:t>
+      </w:r>
+    </w:p>
+    <w:p>
+      <w:pPr>
+        <w:rPr>
+          <w:lang w:val="en-US"/>
+        </w:rPr>
+      </w:pPr>
+      <w:r>
+        <w:rPr>
+          <w:lang w:val="en-US"/>
+        </w:rPr>
+        <w:t xml:space="preserve">FLOURIST’s SON: A lot. </w:t>
+      </w:r>
+    </w:p>
+    <w:p>
+      <w:pPr>
+        <w:rPr>
+          <w:lang w:val="en-US"/>
+        </w:rPr>
+      </w:pPr>
+    </w:p>
+    <w:p>
+      <w:pPr>
+        <w:rPr>
+          <w:i/>
+          <w:iCs/>
+          <w:lang w:val="en-US"/>
+        </w:rPr>
+      </w:pPr>
+      <w:r>
+        <w:rPr>
+          <w:i/>
+          <w:iCs/>
+          <w:lang w:val="en-US"/>
+        </w:rPr>
+        <w:t>(If the old man did not talk to the son the day before.)</w:t>
+      </w:r>
+    </w:p>
+    <w:p>
+      <w:pPr>
+        <w:rPr>
+          <w:lang w:val="en-US"/>
+        </w:rPr>
+      </w:pPr>
+      <w:r>
+        <w:rPr>
+          <w:lang w:val="en-US"/>
+        </w:rPr>
+        <w:t>OLD MAN: Morning.</w:t>
+      </w:r>
+    </w:p>
+    <w:p>
+      <w:pPr>
+        <w:rPr>
+          <w:lang w:val="en-US"/>
+        </w:rPr>
+      </w:pPr>
+      <w:r>
+        <w:rPr>
+          <w:lang w:val="en-US"/>
+        </w:rPr>
+        <w:t xml:space="preserve">???: Morning. How </w:t>
+      </w:r>
+      <w:r>
+        <w:rPr>
+          <w:lang w:val="en-US"/>
+        </w:rPr>
+        <w:t>can</w:t>
+      </w:r>
+      <w:r>
+        <w:rPr>
+          <w:lang w:val="en-US"/>
+        </w:rPr>
+        <w:t xml:space="preserve"> I help you?</w:t>
+      </w:r>
+    </w:p>
+    <w:p>
+      <w:pPr>
+        <w:rPr>
+          <w:lang w:val="en-US"/>
+        </w:rPr>
+      </w:pPr>
+      <w:r>
+        <w:rPr>
+          <w:lang w:val="en-US"/>
+        </w:rPr>
+        <w:t>???: Oh, that’s you!</w:t>
+      </w:r>
+    </w:p>
+    <w:p>
+      <w:pPr>
+        <w:rPr>
+          <w:lang w:val="en-US"/>
+        </w:rPr>
+      </w:pPr>
+      <w:r>
+        <w:rPr>
+          <w:lang w:val="en-US"/>
+        </w:rPr>
+        <w:t>???: Get out of my store!</w:t>
+      </w:r>
+    </w:p>
+    <w:p>
+      <w:pPr>
+        <w:rPr>
+          <w:lang w:val="en-US"/>
+        </w:rPr>
+      </w:pPr>
+      <w:r>
+        <w:rPr>
+          <w:lang w:val="en-US"/>
+        </w:rPr>
+        <w:t>OLD MAN: Language, child!</w:t>
+      </w:r>
+    </w:p>
+    <w:p>
+      <w:pPr>
+        <w:rPr>
+          <w:lang w:val="en-US"/>
+        </w:rPr>
+      </w:pPr>
+      <w:r>
+        <w:rPr>
+          <w:lang w:val="en-US"/>
+        </w:rPr>
+        <w:t xml:space="preserve">???: I don’t have time for this! </w:t>
+      </w:r>
+    </w:p>
+    <w:p>
+      <w:pPr>
+        <w:rPr>
+          <w:lang w:val="en-US"/>
+        </w:rPr>
+      </w:pPr>
+      <w:r>
+        <w:rPr>
+          <w:lang w:val="en-US"/>
+        </w:rPr>
+        <w:t>???: I already gave you money yesterday.</w:t>
+      </w:r>
+    </w:p>
+    <w:p>
+      <w:pPr>
+        <w:rPr>
+          <w:i/>
+          <w:iCs/>
+          <w:lang w:val="en-US"/>
+        </w:rPr>
+      </w:pPr>
+      <w:r>
+        <w:rPr>
+          <w:i/>
+          <w:iCs/>
+          <w:lang w:val="en-US"/>
+        </w:rPr>
+        <w:t>(The old man realizes the man is the one in his 40s that he met the day before.)</w:t>
+      </w:r>
+    </w:p>
+    <w:p>
+      <w:pPr>
+        <w:rPr>
+          <w:lang w:val="en-US"/>
+        </w:rPr>
+      </w:pPr>
+      <w:r>
+        <w:rPr>
+          <w:lang w:val="en-US"/>
+        </w:rPr>
+        <w:t>OLD MAN: Oh, it’s you! The man on such a hurry…</w:t>
+      </w:r>
+    </w:p>
+    <w:p>
+      <w:pPr>
+        <w:rPr>
+          <w:lang w:val="en-US"/>
+        </w:rPr>
+      </w:pPr>
+      <w:r>
+        <w:rPr>
+          <w:lang w:val="en-US"/>
+        </w:rPr>
+        <w:t>OLD MAN: You’re his son, are you?</w:t>
+      </w:r>
+    </w:p>
+    <w:p>
+      <w:pPr>
+        <w:rPr>
+          <w:lang w:val="en-US"/>
+        </w:rPr>
+      </w:pPr>
+      <w:r>
+        <w:rPr>
+          <w:lang w:val="en-US"/>
+        </w:rPr>
+        <w:t>???: Did you know him?</w:t>
+      </w:r>
+    </w:p>
+    <w:p>
+      <w:pPr>
+        <w:rPr>
+          <w:lang w:val="en-US"/>
+        </w:rPr>
+      </w:pPr>
+      <w:r>
+        <w:rPr>
+          <w:lang w:val="en-US"/>
+        </w:rPr>
+        <w:t>???: Excuse me and my discourtesy, but… I am so confused right now. Who are you?</w:t>
+      </w:r>
+    </w:p>
+    <w:p>
+      <w:pPr>
+        <w:rPr>
+          <w:lang w:val="en-US"/>
+        </w:rPr>
+      </w:pPr>
+      <w:r>
+        <w:rPr>
+          <w:lang w:val="en-US"/>
+        </w:rPr>
+        <w:t>OLD MAN: I’m not a beggar.</w:t>
+      </w:r>
+    </w:p>
+    <w:p>
+      <w:pPr>
+        <w:rPr>
+          <w:lang w:val="en-US"/>
+        </w:rPr>
+      </w:pPr>
+      <w:r>
+        <w:rPr>
+          <w:lang w:val="en-US"/>
+        </w:rPr>
+        <w:t>OLD MAN: Don’t worry, son. Your family has already helped me. Now it’s my turn.</w:t>
+      </w:r>
+    </w:p>
+    <w:p>
+      <w:pPr>
+        <w:rPr>
+          <w:lang w:val="en-US"/>
+        </w:rPr>
+      </w:pPr>
+      <w:r>
+        <w:rPr>
+          <w:lang w:val="en-US"/>
+        </w:rPr>
+        <w:t>OLD MAN: I’m sending my love for you…</w:t>
       </w:r>
     </w:p>
     <w:p>
@@ -7174,163 +7805,550 @@
           <w:lang w:val="en-US"/>
         </w:rPr>
         <w:lastRenderedPageBreak/>
-        <w:t>FLOURIST’s SON: Nothing.</w:t>
-      </w:r>
-    </w:p>
-    <w:p>
-      <w:pPr>
-        <w:rPr>
-          <w:lang w:val="en-US"/>
-        </w:rPr>
-      </w:pPr>
-      <w:r>
-        <w:rPr>
-          <w:lang w:val="en-US"/>
-        </w:rPr>
-        <w:t xml:space="preserve">FLOURIST’s SON: Reduced to nothing. </w:t>
-      </w:r>
-    </w:p>
-    <w:p>
-      <w:pPr>
-        <w:rPr>
-          <w:lang w:val="en-US"/>
-        </w:rPr>
-      </w:pPr>
-      <w:r>
-        <w:rPr>
-          <w:lang w:val="en-US"/>
-        </w:rPr>
-        <w:t xml:space="preserve">FLOURIST’s SON: We are nothing. </w:t>
-      </w:r>
-    </w:p>
-    <w:p>
-      <w:pPr>
-        <w:rPr>
-          <w:lang w:val="en-US"/>
-        </w:rPr>
-      </w:pPr>
-      <w:r>
-        <w:rPr>
-          <w:lang w:val="en-US"/>
-        </w:rPr>
-        <w:t xml:space="preserve">OLD MAN: Now you’re the one lying, son. Don’t be so hard on yourself. </w:t>
-      </w:r>
-    </w:p>
-    <w:p>
-      <w:pPr>
-        <w:rPr>
-          <w:lang w:val="en-US"/>
-        </w:rPr>
-      </w:pPr>
-      <w:r>
-        <w:rPr>
-          <w:lang w:val="en-US"/>
-        </w:rPr>
-        <w:t xml:space="preserve">OLD MAN: Your folk. </w:t>
-      </w:r>
-    </w:p>
-    <w:p>
-      <w:pPr>
-        <w:rPr>
-          <w:lang w:val="en-US"/>
-        </w:rPr>
-      </w:pPr>
-      <w:r>
-        <w:rPr>
-          <w:lang w:val="en-US"/>
-        </w:rPr>
-        <w:t>OLD MAN: You are someone to them.</w:t>
-      </w:r>
-    </w:p>
-    <w:p>
-      <w:pPr>
-        <w:rPr>
-          <w:lang w:val="en-US"/>
-        </w:rPr>
-      </w:pPr>
-      <w:r>
-        <w:rPr>
-          <w:lang w:val="en-US"/>
-        </w:rPr>
-        <w:t>OLD MAN: And, in the end of the day…</w:t>
-      </w:r>
-    </w:p>
-    <w:p>
-      <w:pPr>
-        <w:rPr>
-          <w:lang w:val="en-US"/>
-        </w:rPr>
-      </w:pPr>
-      <w:r>
-        <w:rPr>
-          <w:lang w:val="en-US"/>
-        </w:rPr>
-        <w:t>OLD MAN: That’s what truly matters.</w:t>
-      </w:r>
-    </w:p>
-    <w:p>
-      <w:pPr>
-        <w:rPr>
-          <w:lang w:val="en-US"/>
-        </w:rPr>
-      </w:pPr>
-      <w:r>
-        <w:rPr>
-          <w:lang w:val="en-US"/>
-        </w:rPr>
-        <w:t xml:space="preserve">OLD MAN: And this truth does not hurt. It keeps you warm. It makes you fight for what is meant to come. </w:t>
-      </w:r>
-    </w:p>
-    <w:p>
-      <w:pPr>
-        <w:rPr>
-          <w:lang w:val="en-US"/>
-        </w:rPr>
-      </w:pPr>
-      <w:r>
-        <w:rPr>
-          <w:lang w:val="en-US"/>
-        </w:rPr>
-        <w:t xml:space="preserve">OLD MAN: Even if they are no longer with you. </w:t>
-      </w:r>
-    </w:p>
-    <w:p>
-      <w:pPr>
-        <w:rPr>
-          <w:lang w:val="en-US"/>
-        </w:rPr>
-      </w:pPr>
-      <w:r>
-        <w:rPr>
-          <w:lang w:val="en-US"/>
-        </w:rPr>
-        <w:t>OLD MAN: You are never alone.</w:t>
-      </w:r>
-    </w:p>
-    <w:p>
-      <w:pPr>
-        <w:rPr>
-          <w:lang w:val="en-US"/>
-        </w:rPr>
-      </w:pPr>
-      <w:r>
-        <w:rPr>
-          <w:lang w:val="en-US"/>
-        </w:rPr>
-        <w:t>OLD MAN: And please.</w:t>
-      </w:r>
-    </w:p>
-    <w:p>
-      <w:pPr>
-        <w:rPr>
-          <w:lang w:val="en-US"/>
-        </w:rPr>
-      </w:pPr>
-      <w:r>
-        <w:rPr>
-          <w:lang w:val="en-US"/>
-        </w:rPr>
-        <w:t>OLD MAN: Please.</w:t>
+        <w:t>OLD MAN: And your family.</w:t>
+      </w:r>
+    </w:p>
+    <w:p>
+      <w:pPr>
+        <w:rPr>
+          <w:lang w:val="en-US"/>
+        </w:rPr>
+      </w:pPr>
+      <w:r>
+        <w:rPr>
+          <w:lang w:val="en-US"/>
+        </w:rPr>
+        <w:t>OLD MAN: I’ve met your father.</w:t>
+      </w:r>
+    </w:p>
+    <w:p>
+      <w:pPr>
+        <w:rPr>
+          <w:lang w:val="en-US"/>
+        </w:rPr>
+      </w:pPr>
+    </w:p>
+    <w:p>
+      <w:pPr>
+        <w:rPr>
+          <w:i/>
+          <w:iCs/>
+          <w:lang w:val="en-US"/>
+        </w:rPr>
+      </w:pPr>
+      <w:r>
+        <w:rPr>
+          <w:i/>
+          <w:iCs/>
+          <w:lang w:val="en-US"/>
+        </w:rPr>
+        <w:t>(After the common part.)</w:t>
+      </w:r>
+    </w:p>
+    <w:p>
+      <w:pPr>
+        <w:rPr>
+          <w:i/>
+          <w:iCs/>
+          <w:lang w:val="en-US"/>
+        </w:rPr>
+      </w:pPr>
+      <w:r>
+        <w:rPr>
+          <w:i/>
+          <w:iCs/>
+          <w:lang w:val="en-US"/>
+        </w:rPr>
+        <w:t>(The old man reenters the flower shop.)</w:t>
+      </w:r>
+    </w:p>
+    <w:p>
+      <w:pPr>
+        <w:rPr>
+          <w:lang w:val="en-US"/>
+        </w:rPr>
+      </w:pPr>
+      <w:r>
+        <w:rPr>
+          <w:lang w:val="en-US"/>
+        </w:rPr>
+        <w:t xml:space="preserve">OLD MAN: I almost forgot – take it. Just wanted to give it back. </w:t>
+      </w:r>
+    </w:p>
+    <w:p>
+      <w:pPr>
+        <w:rPr>
+          <w:lang w:val="en-US"/>
+        </w:rPr>
+      </w:pPr>
+      <w:r>
+        <w:rPr>
+          <w:lang w:val="en-US"/>
+        </w:rPr>
+        <w:t>FLOURIST’s SON: I can’t accept it back.</w:t>
+      </w:r>
+    </w:p>
+    <w:p>
+      <w:pPr>
+        <w:rPr>
+          <w:lang w:val="en-US"/>
+        </w:rPr>
+      </w:pPr>
+      <w:r>
+        <w:rPr>
+          <w:lang w:val="en-US"/>
+        </w:rPr>
+        <w:t>OLD MAN: I insist.</w:t>
+      </w:r>
+    </w:p>
+    <w:p>
+      <w:pPr>
+        <w:rPr>
+          <w:lang w:val="en-US"/>
+        </w:rPr>
+      </w:pPr>
+    </w:p>
+    <w:p>
+      <w:pPr>
+        <w:rPr>
+          <w:lang w:val="en-US"/>
+        </w:rPr>
+      </w:pPr>
+      <w:r>
+        <w:rPr>
+          <w:lang w:val="en-US"/>
+        </w:rPr>
+        <w:t xml:space="preserve">OLD MAN: The sky is getting cloudy. </w:t>
+      </w:r>
+    </w:p>
+    <w:p>
+      <w:pPr>
+        <w:rPr>
+          <w:lang w:val="en-US"/>
+        </w:rPr>
+      </w:pPr>
+      <w:r>
+        <w:rPr>
+          <w:lang w:val="en-US"/>
+        </w:rPr>
+        <w:t>OLD MAN: I should hurry up.</w:t>
+      </w:r>
+    </w:p>
+    <w:p>
+      <w:pPr>
+        <w:rPr>
+          <w:lang w:val="en-US"/>
+        </w:rPr>
+      </w:pPr>
+      <w:r>
+        <w:rPr>
+          <w:lang w:val="en-US"/>
+        </w:rPr>
+        <w:t>OLD MAN: Wait a little more, my love! Take care if it starts raining, I don’t want you to catch a cold.</w:t>
+      </w:r>
+    </w:p>
+    <w:p>
+      <w:pPr>
+        <w:rPr>
+          <w:lang w:val="en-US"/>
+        </w:rPr>
+      </w:pPr>
+    </w:p>
+    <w:p>
+      <w:pPr>
+        <w:rPr>
+          <w:i/>
+          <w:iCs/>
+          <w:lang w:val="en-US"/>
+        </w:rPr>
+      </w:pPr>
+      <w:r>
+        <w:rPr>
+          <w:i/>
+          <w:iCs/>
+          <w:lang w:val="en-US"/>
+        </w:rPr>
+        <w:t>(The old man approaches to an athletic man.)</w:t>
+      </w:r>
+    </w:p>
+    <w:p>
+      <w:pPr>
+        <w:rPr>
+          <w:lang w:val="en-US"/>
+        </w:rPr>
+      </w:pPr>
+      <w:r>
+        <w:rPr>
+          <w:lang w:val="en-US"/>
+        </w:rPr>
+        <w:t>OLD MAN: Excuse me… May you help me cross the avenue? I need to offer this flower to someone.</w:t>
+      </w:r>
+    </w:p>
+    <w:p>
+      <w:pPr>
+        <w:rPr>
+          <w:lang w:val="en-US"/>
+        </w:rPr>
+      </w:pPr>
+      <w:r>
+        <w:rPr>
+          <w:lang w:val="en-US"/>
+        </w:rPr>
+        <w:t>OLD MAN: My poor legs…</w:t>
+      </w:r>
+    </w:p>
+    <w:p>
+      <w:pPr>
+        <w:rPr>
+          <w:lang w:val="en-US"/>
+        </w:rPr>
+      </w:pPr>
+      <w:r>
+        <w:rPr>
+          <w:lang w:val="en-US"/>
+        </w:rPr>
+        <w:t>ATHLETIC MAN: No worries! C’mon, climb onto my back!</w:t>
+      </w:r>
+    </w:p>
+    <w:p>
+      <w:pPr>
+        <w:rPr>
+          <w:lang w:val="en-US"/>
+        </w:rPr>
+      </w:pPr>
+      <w:r>
+        <w:rPr>
+          <w:lang w:val="en-US"/>
+        </w:rPr>
+        <w:t>OLD MAN: That escalated quickly… I think…</w:t>
+      </w:r>
+    </w:p>
+    <w:p>
+      <w:pPr>
+        <w:rPr>
+          <w:lang w:val="en-US"/>
+        </w:rPr>
+      </w:pPr>
+      <w:r>
+        <w:rPr>
+          <w:lang w:val="en-US"/>
+        </w:rPr>
+        <w:t>OLD MAN: Hum…</w:t>
+      </w:r>
+    </w:p>
+    <w:p>
+      <w:pPr>
+        <w:rPr>
+          <w:lang w:val="en-US"/>
+        </w:rPr>
+      </w:pPr>
+      <w:r>
+        <w:rPr>
+          <w:lang w:val="en-US"/>
+        </w:rPr>
+        <w:t>OLD MAN: Can you hold me and follow along?</w:t>
+      </w:r>
+    </w:p>
+    <w:p>
+      <w:pPr>
+        <w:rPr>
+          <w:lang w:val="en-US"/>
+        </w:rPr>
+      </w:pPr>
+      <w:r>
+        <w:rPr>
+          <w:lang w:val="en-US"/>
+        </w:rPr>
+        <w:t>ATHLETIC MAN: Sure!</w:t>
+      </w:r>
+    </w:p>
+    <w:p>
+      <w:pPr>
+        <w:rPr>
+          <w:lang w:val="en-US"/>
+        </w:rPr>
+      </w:pPr>
+      <w:r>
+        <w:rPr>
+          <w:lang w:val="en-US"/>
+        </w:rPr>
+        <w:t>ATHLETIC MAN: At your service, sir!</w:t>
+      </w:r>
+    </w:p>
+    <w:p>
+      <w:pPr>
+        <w:rPr>
+          <w:lang w:val="en-US"/>
+        </w:rPr>
+      </w:pPr>
+    </w:p>
+    <w:p>
+      <w:pPr>
+        <w:rPr>
+          <w:i/>
+          <w:iCs/>
+          <w:lang w:val="en-US"/>
+        </w:rPr>
+      </w:pPr>
+      <w:r>
+        <w:rPr>
+          <w:i/>
+          <w:iCs/>
+          <w:lang w:val="en-US"/>
+        </w:rPr>
+        <w:t>(Both start traversing the first road.)</w:t>
+      </w:r>
+    </w:p>
+    <w:p>
+      <w:pPr>
+        <w:rPr>
+          <w:lang w:val="en-US"/>
+        </w:rPr>
+      </w:pPr>
+      <w:r>
+        <w:rPr>
+          <w:lang w:val="en-US"/>
+        </w:rPr>
+        <w:t>OLD MAN: Easy. You’re dragging me.</w:t>
+      </w:r>
+    </w:p>
+    <w:p>
+      <w:pPr>
+        <w:rPr>
+          <w:lang w:val="en-US"/>
+        </w:rPr>
+      </w:pPr>
+      <w:r>
+        <w:rPr>
+          <w:lang w:val="en-US"/>
+        </w:rPr>
+        <w:t xml:space="preserve">ATHLETIC MAN: Oh, my apologies! </w:t>
+      </w:r>
+      <w:proofErr w:type="spellStart"/>
+      <w:r>
+        <w:rPr>
+          <w:lang w:val="en-US"/>
+        </w:rPr>
+        <w:t>Haha</w:t>
+      </w:r>
+      <w:proofErr w:type="spellEnd"/>
+      <w:r>
+        <w:rPr>
+          <w:lang w:val="en-US"/>
+        </w:rPr>
+        <w:t>!</w:t>
+      </w:r>
+    </w:p>
+    <w:p>
+      <w:pPr>
+        <w:rPr>
+          <w:lang w:val="en-US"/>
+        </w:rPr>
+      </w:pPr>
+      <w:r>
+        <w:rPr>
+          <w:lang w:val="en-US"/>
+        </w:rPr>
+        <w:t>ATHLETIC MAN: This fast-pacing rhythm is so intricate in my body that I did not pay attention to you.</w:t>
+      </w:r>
+    </w:p>
+    <w:p>
+      <w:pPr>
+        <w:rPr>
+          <w:lang w:val="en-US"/>
+        </w:rPr>
+      </w:pPr>
+      <w:r>
+        <w:rPr>
+          <w:lang w:val="en-US"/>
+        </w:rPr>
+        <w:t>OLD MAN: You’re welcome.</w:t>
+      </w:r>
+    </w:p>
+    <w:p>
+      <w:pPr>
+        <w:rPr>
+          <w:lang w:val="en-US"/>
+        </w:rPr>
+      </w:pPr>
+      <w:r>
+        <w:rPr>
+          <w:lang w:val="en-US"/>
+        </w:rPr>
+        <w:t>ATHLETIC MAN: Is it bad?</w:t>
+      </w:r>
+    </w:p>
+    <w:p>
+      <w:pPr>
+        <w:rPr>
+          <w:lang w:val="en-US"/>
+        </w:rPr>
+      </w:pPr>
+      <w:r>
+        <w:rPr>
+          <w:lang w:val="en-US"/>
+        </w:rPr>
+        <w:lastRenderedPageBreak/>
+        <w:t>OLD MAN: What?</w:t>
+      </w:r>
+    </w:p>
+    <w:p>
+      <w:pPr>
+        <w:rPr>
+          <w:lang w:val="en-US"/>
+        </w:rPr>
+      </w:pPr>
+      <w:r>
+        <w:rPr>
+          <w:lang w:val="en-US"/>
+        </w:rPr>
+        <w:t>ATHLETIC MAN: What your legs have.</w:t>
+      </w:r>
+    </w:p>
+    <w:p>
+      <w:pPr>
+        <w:rPr>
+          <w:lang w:val="en-US"/>
+        </w:rPr>
+      </w:pPr>
+      <w:r>
+        <w:rPr>
+          <w:lang w:val="en-US"/>
+        </w:rPr>
+        <w:t>OLD MAN: It is called aging.</w:t>
+      </w:r>
+    </w:p>
+    <w:p>
+      <w:pPr>
+        <w:rPr>
+          <w:lang w:val="en-US"/>
+        </w:rPr>
+      </w:pPr>
+      <w:r>
+        <w:rPr>
+          <w:lang w:val="en-US"/>
+        </w:rPr>
+        <w:t>ATHLETIC MAN: Oh, so nothing concrete to worry about?</w:t>
+      </w:r>
+    </w:p>
+    <w:p>
+      <w:pPr>
+        <w:rPr>
+          <w:lang w:val="en-US"/>
+        </w:rPr>
+      </w:pPr>
+      <w:r>
+        <w:rPr>
+          <w:lang w:val="en-US"/>
+        </w:rPr>
+        <w:t>ATHLETIC MAN: I see…</w:t>
+      </w:r>
+    </w:p>
+    <w:p>
+      <w:pPr>
+        <w:rPr>
+          <w:lang w:val="en-US"/>
+        </w:rPr>
+      </w:pPr>
+      <w:r>
+        <w:rPr>
+          <w:lang w:val="en-US"/>
+        </w:rPr>
+        <w:t>ATHLETIC MAN: What do you-</w:t>
+      </w:r>
+    </w:p>
+    <w:p>
+      <w:pPr>
+        <w:rPr>
+          <w:i/>
+          <w:iCs/>
+          <w:lang w:val="en-US"/>
+        </w:rPr>
+      </w:pPr>
+      <w:r>
+        <w:rPr>
+          <w:i/>
+          <w:iCs/>
+          <w:lang w:val="en-US"/>
+        </w:rPr>
+        <w:t>(The old man slows down the other.)</w:t>
+      </w:r>
+    </w:p>
+    <w:p>
+      <w:pPr>
+        <w:rPr>
+          <w:lang w:val="en-US"/>
+        </w:rPr>
+      </w:pPr>
+      <w:r>
+        <w:rPr>
+          <w:lang w:val="en-US"/>
+        </w:rPr>
+        <w:t>OLD MAN</w:t>
+      </w:r>
+      <w:r>
+        <w:rPr>
+          <w:lang w:val="en-US"/>
+        </w:rPr>
+        <w:t xml:space="preserve">: </w:t>
+      </w:r>
+      <w:r>
+        <w:rPr>
+          <w:lang w:val="en-US"/>
+        </w:rPr>
+        <w:t>Hold on!</w:t>
+      </w:r>
+    </w:p>
+    <w:p>
+      <w:pPr>
+        <w:rPr>
+          <w:lang w:val="en-US"/>
+        </w:rPr>
+      </w:pPr>
+      <w:r>
+        <w:rPr>
+          <w:lang w:val="en-US"/>
+        </w:rPr>
+        <w:t>OLD MAN: It’s here.</w:t>
+      </w:r>
+    </w:p>
+    <w:p>
+      <w:pPr>
+        <w:rPr>
+          <w:lang w:val="en-US"/>
+        </w:rPr>
+      </w:pPr>
+      <w:r>
+        <w:rPr>
+          <w:lang w:val="en-US"/>
+        </w:rPr>
+        <w:t>OLD MAN: She’s here.</w:t>
+      </w:r>
+    </w:p>
+    <w:p>
+      <w:pPr>
+        <w:rPr>
+          <w:lang w:val="en-US"/>
+        </w:rPr>
+      </w:pPr>
+      <w:r>
+        <w:rPr>
+          <w:lang w:val="en-US"/>
+        </w:rPr>
+        <w:t>ATHLETIC MAN: The traffic signal is a “she”?</w:t>
+      </w:r>
+    </w:p>
+    <w:p>
+      <w:pPr>
+        <w:rPr>
+          <w:lang w:val="en-US"/>
+        </w:rPr>
+      </w:pPr>
+      <w:r>
+        <w:rPr>
+          <w:lang w:val="en-US"/>
+        </w:rPr>
+        <w:t>ATHLETIC MAN: Oh my.</w:t>
       </w:r>
     </w:p>
     <w:p>
@@ -7345,20 +8363,690 @@
         </w:rPr>
         <w:t xml:space="preserve">OLD MAN: </w:t>
       </w:r>
-      <w:proofErr w:type="spellStart"/>
-      <w:r>
-        <w:rPr>
-          <w:lang w:val="en-US"/>
-        </w:rPr>
-        <w:t>Onegai</w:t>
-      </w:r>
-      <w:proofErr w:type="spellEnd"/>
-      <w:r>
-        <w:rPr>
-          <w:lang w:val="en-US"/>
-        </w:rPr>
-        <w:t>.</w:t>
-      </w:r>
+      <w:r>
+        <w:rPr>
+          <w:i/>
+          <w:iCs/>
+          <w:lang w:val="en-US"/>
+        </w:rPr>
+        <w:t xml:space="preserve">(ignores) </w:t>
+      </w:r>
+      <w:r>
+        <w:rPr>
+          <w:lang w:val="en-US"/>
+        </w:rPr>
+        <w:t>Place the flower next to it.</w:t>
+      </w:r>
+    </w:p>
+    <w:p>
+      <w:pPr>
+        <w:rPr>
+          <w:lang w:val="en-US"/>
+        </w:rPr>
+      </w:pPr>
+      <w:r>
+        <w:rPr>
+          <w:lang w:val="en-US"/>
+        </w:rPr>
+        <w:t>ATHLETIC MAN: Is she naked?</w:t>
+      </w:r>
+    </w:p>
+    <w:p>
+      <w:pPr>
+        <w:rPr>
+          <w:lang w:val="en-US"/>
+        </w:rPr>
+      </w:pPr>
+      <w:r>
+        <w:rPr>
+          <w:lang w:val="en-US"/>
+        </w:rPr>
+        <w:t>ATHLETIC MAN: She must feel embarrassed with all this exposure.</w:t>
+      </w:r>
+    </w:p>
+    <w:p>
+      <w:pPr>
+        <w:rPr>
+          <w:lang w:val="en-US"/>
+        </w:rPr>
+      </w:pPr>
+      <w:r>
+        <w:rPr>
+          <w:lang w:val="en-US"/>
+        </w:rPr>
+        <w:t>OLD MAN: What are you talking about?</w:t>
+      </w:r>
+    </w:p>
+    <w:p>
+      <w:pPr>
+        <w:rPr>
+          <w:lang w:val="en-US"/>
+        </w:rPr>
+      </w:pPr>
+      <w:r>
+        <w:rPr>
+          <w:lang w:val="en-US"/>
+        </w:rPr>
+        <w:t>ATHLETIC MAN: Never mind.</w:t>
+      </w:r>
+    </w:p>
+    <w:p>
+      <w:pPr>
+        <w:rPr>
+          <w:lang w:val="en-US"/>
+        </w:rPr>
+      </w:pPr>
+      <w:r>
+        <w:rPr>
+          <w:lang w:val="en-US"/>
+        </w:rPr>
+        <w:t>OLD MAN: Let’s keep going.</w:t>
+      </w:r>
+    </w:p>
+    <w:p>
+      <w:pPr>
+        <w:rPr>
+          <w:lang w:val="en-US"/>
+        </w:rPr>
+      </w:pPr>
+      <w:r>
+        <w:rPr>
+          <w:lang w:val="en-US"/>
+        </w:rPr>
+        <w:t>ATHLETIC MAN: At your service!</w:t>
+      </w:r>
+    </w:p>
+    <w:p>
+      <w:pPr>
+        <w:rPr>
+          <w:lang w:val="en-US"/>
+        </w:rPr>
+      </w:pPr>
+    </w:p>
+    <w:p>
+      <w:pPr>
+        <w:rPr>
+          <w:i/>
+          <w:iCs/>
+          <w:lang w:val="en-US"/>
+        </w:rPr>
+      </w:pPr>
+      <w:r>
+        <w:rPr>
+          <w:i/>
+          <w:iCs/>
+          <w:lang w:val="en-US"/>
+        </w:rPr>
+        <w:t>(Both arrive to the other side.)</w:t>
+      </w:r>
+    </w:p>
+    <w:p>
+      <w:pPr>
+        <w:rPr>
+          <w:lang w:val="en-US"/>
+        </w:rPr>
+      </w:pPr>
+      <w:r>
+        <w:rPr>
+          <w:lang w:val="en-US"/>
+        </w:rPr>
+        <w:t>OLD MAN: Thank you for the help.</w:t>
+      </w:r>
+    </w:p>
+    <w:p>
+      <w:pPr>
+        <w:rPr>
+          <w:lang w:val="en-US"/>
+        </w:rPr>
+      </w:pPr>
+      <w:r>
+        <w:rPr>
+          <w:lang w:val="en-US"/>
+        </w:rPr>
+        <w:t>OLD MAN: I very much appreciated it.</w:t>
+      </w:r>
+    </w:p>
+    <w:p>
+      <w:pPr>
+        <w:rPr>
+          <w:lang w:val="en-US"/>
+        </w:rPr>
+      </w:pPr>
+      <w:r>
+        <w:rPr>
+          <w:lang w:val="en-US"/>
+        </w:rPr>
+        <w:t>ATHLETIC MAN: Ah, that was nothing, really!</w:t>
+      </w:r>
+    </w:p>
+    <w:p>
+      <w:pPr>
+        <w:rPr>
+          <w:lang w:val="en-US"/>
+        </w:rPr>
+      </w:pPr>
+      <w:r>
+        <w:rPr>
+          <w:lang w:val="en-US"/>
+        </w:rPr>
+        <w:t>ATHLETIC MAN: You know, people think that I’m dumb because of taking care of my body… But what no one knows…</w:t>
+      </w:r>
+    </w:p>
+    <w:p>
+      <w:pPr>
+        <w:rPr>
+          <w:lang w:val="en-US"/>
+        </w:rPr>
+      </w:pPr>
+      <w:r>
+        <w:rPr>
+          <w:lang w:val="en-US"/>
+        </w:rPr>
+        <w:t>ATHLETIC MAN: Well, until now…</w:t>
+      </w:r>
+    </w:p>
+    <w:p>
+      <w:pPr>
+        <w:rPr>
+          <w:lang w:val="en-US"/>
+        </w:rPr>
+      </w:pPr>
+      <w:r>
+        <w:rPr>
+          <w:lang w:val="en-US"/>
+        </w:rPr>
+        <w:t>ATHLETIC MAN: (Keep it a secret, ok?)</w:t>
+      </w:r>
+    </w:p>
+    <w:p>
+      <w:pPr>
+        <w:rPr>
+          <w:lang w:val="en-US"/>
+        </w:rPr>
+      </w:pPr>
+      <w:r>
+        <w:rPr>
+          <w:lang w:val="en-US"/>
+        </w:rPr>
+        <w:t>OLD MAN: I will.</w:t>
+      </w:r>
+    </w:p>
+    <w:p>
+      <w:pPr>
+        <w:rPr>
+          <w:lang w:val="en-US"/>
+        </w:rPr>
+      </w:pPr>
+      <w:r>
+        <w:rPr>
+          <w:lang w:val="en-US"/>
+        </w:rPr>
+        <w:t xml:space="preserve">ATHLETIC MAN: I’m trying to get better while looking after my mental health. </w:t>
+      </w:r>
+    </w:p>
+    <w:p>
+      <w:pPr>
+        <w:rPr>
+          <w:lang w:val="en-US"/>
+        </w:rPr>
+      </w:pPr>
+      <w:r>
+        <w:rPr>
+          <w:lang w:val="en-US"/>
+        </w:rPr>
+        <w:t>OLD MAN: Is that so?</w:t>
+      </w:r>
+    </w:p>
+    <w:p>
+      <w:pPr>
+        <w:rPr>
+          <w:lang w:val="en-US"/>
+        </w:rPr>
+      </w:pPr>
+      <w:r>
+        <w:rPr>
+          <w:lang w:val="en-US"/>
+        </w:rPr>
+        <w:lastRenderedPageBreak/>
+        <w:t>ATHLETIC MAN: Yeah! Physical activities are so good for the brain!</w:t>
+      </w:r>
+    </w:p>
+    <w:p>
+      <w:pPr>
+        <w:rPr>
+          <w:lang w:val="en-US"/>
+        </w:rPr>
+      </w:pPr>
+      <w:r>
+        <w:rPr>
+          <w:lang w:val="en-US"/>
+        </w:rPr>
+        <w:t>ATHLETIC MAN: I was an introvert when I was younger, you know, the fat young dude that gets bullied all the time by everyone.</w:t>
+      </w:r>
+    </w:p>
+    <w:p>
+      <w:pPr>
+        <w:rPr>
+          <w:lang w:val="en-US"/>
+        </w:rPr>
+      </w:pPr>
+      <w:r>
+        <w:rPr>
+          <w:lang w:val="en-US"/>
+        </w:rPr>
+        <w:t xml:space="preserve">ATHLETIC MAN: It felt terrible. </w:t>
+      </w:r>
+    </w:p>
+    <w:p>
+      <w:pPr>
+        <w:rPr>
+          <w:lang w:val="en-US"/>
+        </w:rPr>
+      </w:pPr>
+      <w:r>
+        <w:rPr>
+          <w:lang w:val="en-US"/>
+        </w:rPr>
+        <w:t>ATHLETIC MAN: But now… I’m healthy.</w:t>
+      </w:r>
+    </w:p>
+    <w:p>
+      <w:pPr>
+        <w:rPr>
+          <w:lang w:val="en-US"/>
+        </w:rPr>
+      </w:pPr>
+      <w:r>
+        <w:rPr>
+          <w:lang w:val="en-US"/>
+        </w:rPr>
+        <w:t>OLD MAN: So, let me go straight to the point – you changed because of them? So that you could be loved?</w:t>
+      </w:r>
+    </w:p>
+    <w:p>
+      <w:pPr>
+        <w:rPr>
+          <w:lang w:val="en-US"/>
+        </w:rPr>
+      </w:pPr>
+      <w:r>
+        <w:rPr>
+          <w:lang w:val="en-US"/>
+        </w:rPr>
+        <w:t>ATHLETIC MAN: No.</w:t>
+      </w:r>
+    </w:p>
+    <w:p>
+      <w:pPr>
+        <w:rPr>
+          <w:lang w:val="en-US"/>
+        </w:rPr>
+      </w:pPr>
+      <w:r>
+        <w:rPr>
+          <w:lang w:val="en-US"/>
+        </w:rPr>
+        <w:t>ATHLETIC MAN: I changed.</w:t>
+      </w:r>
+    </w:p>
+    <w:p>
+      <w:pPr>
+        <w:rPr>
+          <w:lang w:val="en-US"/>
+        </w:rPr>
+      </w:pPr>
+      <w:r>
+        <w:rPr>
+          <w:lang w:val="en-US"/>
+        </w:rPr>
+        <w:t xml:space="preserve">ATHLETIC MAN: I did it for myself. </w:t>
+      </w:r>
+    </w:p>
+    <w:p>
+      <w:pPr>
+        <w:rPr>
+          <w:lang w:val="en-US"/>
+        </w:rPr>
+      </w:pPr>
+      <w:r>
+        <w:rPr>
+          <w:lang w:val="en-US"/>
+        </w:rPr>
+        <w:t>ATHLETIC MAN: And you should change as well.</w:t>
+      </w:r>
+    </w:p>
+    <w:p>
+      <w:pPr>
+        <w:rPr>
+          <w:lang w:val="en-US"/>
+        </w:rPr>
+      </w:pPr>
+      <w:r>
+        <w:rPr>
+          <w:lang w:val="en-US"/>
+        </w:rPr>
+        <w:t>ATHLETIC MAN: You plunged in a state of ultimate sadness.</w:t>
+      </w:r>
+    </w:p>
+    <w:p>
+      <w:pPr>
+        <w:rPr>
+          <w:lang w:val="en-US"/>
+        </w:rPr>
+      </w:pPr>
+      <w:r>
+        <w:rPr>
+          <w:lang w:val="en-US"/>
+        </w:rPr>
+        <w:t>OLD MAN: It’s too late for me to shift. I’m old now.</w:t>
+      </w:r>
+    </w:p>
+    <w:p>
+      <w:pPr>
+        <w:rPr>
+          <w:lang w:val="en-US"/>
+        </w:rPr>
+      </w:pPr>
+      <w:r>
+        <w:rPr>
+          <w:lang w:val="en-US"/>
+        </w:rPr>
+        <w:t>ATHLETIC MAN: But not confined to bed.</w:t>
+      </w:r>
+    </w:p>
+    <w:p>
+      <w:pPr>
+        <w:rPr>
+          <w:lang w:val="en-US"/>
+        </w:rPr>
+      </w:pPr>
+      <w:r>
+        <w:rPr>
+          <w:lang w:val="en-US"/>
+        </w:rPr>
+        <w:t>OLD MAN: I’m confined to my past.</w:t>
+      </w:r>
+    </w:p>
+    <w:p>
+      <w:pPr>
+        <w:rPr>
+          <w:lang w:val="en-US"/>
+        </w:rPr>
+      </w:pPr>
+      <w:r>
+        <w:rPr>
+          <w:lang w:val="en-US"/>
+        </w:rPr>
+        <w:t>ATHLETIC MAN: Who cares about the past? You can’t change it.</w:t>
+      </w:r>
+    </w:p>
+    <w:p>
+      <w:pPr>
+        <w:rPr>
+          <w:lang w:val="en-US"/>
+        </w:rPr>
+      </w:pPr>
+      <w:r>
+        <w:rPr>
+          <w:lang w:val="en-US"/>
+        </w:rPr>
+        <w:t>OLD MAN: And that is why this feeling’s consuming me.</w:t>
+      </w:r>
+    </w:p>
+    <w:p>
+      <w:pPr>
+        <w:rPr>
+          <w:lang w:val="en-US"/>
+        </w:rPr>
+      </w:pPr>
+      <w:r>
+        <w:rPr>
+          <w:lang w:val="en-US"/>
+        </w:rPr>
+        <w:t>ATHLETIC MAN: I work at the gym down the street.</w:t>
+      </w:r>
+    </w:p>
+    <w:p>
+      <w:pPr>
+        <w:rPr>
+          <w:lang w:val="en-US"/>
+        </w:rPr>
+      </w:pPr>
+      <w:r>
+        <w:rPr>
+          <w:lang w:val="en-US"/>
+        </w:rPr>
+        <w:t>ATHLETIC MAN: Give it a try.</w:t>
+      </w:r>
+    </w:p>
+    <w:p>
+      <w:pPr>
+        <w:rPr>
+          <w:lang w:val="en-US"/>
+        </w:rPr>
+      </w:pPr>
+      <w:r>
+        <w:rPr>
+          <w:lang w:val="en-US"/>
+        </w:rPr>
+        <w:t xml:space="preserve">OLD MAN: I don’t think that is a good idea. </w:t>
+      </w:r>
+    </w:p>
+    <w:p>
+      <w:pPr>
+        <w:rPr>
+          <w:lang w:val="en-US"/>
+        </w:rPr>
+      </w:pPr>
+      <w:r>
+        <w:rPr>
+          <w:lang w:val="en-US"/>
+        </w:rPr>
+        <w:t xml:space="preserve">OLD MAN: I cannot even bring </w:t>
+      </w:r>
+      <w:r>
+        <w:rPr>
+          <w:lang w:val="en-US"/>
+        </w:rPr>
+        <w:t>food back home when I go shopping. It’s too heavy for me.</w:t>
+      </w:r>
+    </w:p>
+    <w:p>
+      <w:pPr>
+        <w:rPr>
+          <w:lang w:val="en-US"/>
+        </w:rPr>
+      </w:pPr>
+      <w:r>
+        <w:rPr>
+          <w:lang w:val="en-US"/>
+        </w:rPr>
+        <w:t>OLD MAN: It’s dangerous for me to lift weights.</w:t>
+      </w:r>
+    </w:p>
+    <w:p>
+      <w:pPr>
+        <w:rPr>
+          <w:lang w:val="en-US"/>
+        </w:rPr>
+      </w:pPr>
+      <w:r>
+        <w:rPr>
+          <w:lang w:val="en-US"/>
+        </w:rPr>
+        <w:t>OLD MAN: I could break a bone. And I don’t trust surgeons these days.</w:t>
+      </w:r>
+    </w:p>
+    <w:p>
+      <w:pPr>
+        <w:rPr>
+          <w:lang w:val="en-US"/>
+        </w:rPr>
+      </w:pPr>
+      <w:r>
+        <w:rPr>
+          <w:lang w:val="en-US"/>
+        </w:rPr>
+        <w:t xml:space="preserve">ATHLETIC MAN: No, I was thinking more about making some cardio. There’s even a treadmill there, at the gym. </w:t>
+      </w:r>
+    </w:p>
+    <w:p>
+      <w:pPr>
+        <w:rPr>
+          <w:lang w:val="en-US"/>
+        </w:rPr>
+      </w:pPr>
+      <w:r>
+        <w:rPr>
+          <w:lang w:val="en-US"/>
+        </w:rPr>
+        <w:t>ATHLETIC MAN: IRONIC, isn’t it?</w:t>
+      </w:r>
+    </w:p>
+    <w:p>
+      <w:pPr>
+        <w:rPr>
+          <w:lang w:val="en-US"/>
+        </w:rPr>
+      </w:pPr>
+      <w:r>
+        <w:rPr>
+          <w:lang w:val="en-US"/>
+        </w:rPr>
+        <w:t>OLD MAN: I will think about it.</w:t>
+      </w:r>
+    </w:p>
+    <w:p>
+      <w:pPr>
+        <w:rPr>
+          <w:lang w:val="en-US"/>
+        </w:rPr>
+      </w:pPr>
+      <w:r>
+        <w:rPr>
+          <w:lang w:val="en-US"/>
+        </w:rPr>
+        <w:t>ATHLETIC MAN: I’m waiting for you! Ask me anything, it will be a pleasure to help you.</w:t>
+      </w:r>
+    </w:p>
+    <w:p>
+      <w:pPr>
+        <w:rPr>
+          <w:lang w:val="en-US"/>
+        </w:rPr>
+      </w:pPr>
+    </w:p>
+    <w:p>
+      <w:pPr>
+        <w:rPr>
+          <w:lang w:val="en-US"/>
+        </w:rPr>
+      </w:pPr>
+    </w:p>
+    <w:p>
+      <w:pPr>
+        <w:rPr>
+          <w:lang w:val="en-US"/>
+        </w:rPr>
+      </w:pPr>
+    </w:p>
+    <w:p>
+      <w:pPr>
+        <w:rPr>
+          <w:lang w:val="en-US"/>
+        </w:rPr>
+      </w:pPr>
+    </w:p>
+    <w:p>
+      <w:pPr>
+        <w:rPr>
+          <w:lang w:val="en-US"/>
+        </w:rPr>
+      </w:pPr>
+      <w:r>
+        <w:rPr>
+          <w:lang w:val="en-US"/>
+        </w:rPr>
+        <w:lastRenderedPageBreak/>
+        <w:t>DAY IV</w:t>
+      </w:r>
+    </w:p>
+    <w:p>
+      <w:pPr>
+        <w:rPr>
+          <w:lang w:val="en-US"/>
+        </w:rPr>
+      </w:pPr>
+    </w:p>
+    <w:p>
+      <w:pPr>
+        <w:rPr>
+          <w:lang w:val="en-US"/>
+        </w:rPr>
+      </w:pPr>
+    </w:p>
+    <w:p>
+      <w:pPr>
+        <w:rPr>
+          <w:lang w:val="en-US"/>
+        </w:rPr>
+      </w:pPr>
+    </w:p>
+    <w:p>
+      <w:pPr>
+        <w:rPr>
+          <w:lang w:val="en-US"/>
+        </w:rPr>
+      </w:pPr>
+    </w:p>
+    <w:p>
+      <w:pPr>
+        <w:rPr>
+          <w:lang w:val="en-US"/>
+        </w:rPr>
+      </w:pPr>
+    </w:p>
+    <w:p>
+      <w:pPr>
+        <w:rPr>
+          <w:lang w:val="en-US"/>
+        </w:rPr>
+      </w:pPr>
+    </w:p>
+    <w:p>
+      <w:pPr>
+        <w:rPr>
+          <w:lang w:val="en-US"/>
+        </w:rPr>
+      </w:pPr>
+    </w:p>
+    <w:p>
+      <w:pPr>
+        <w:rPr>
+          <w:lang w:val="en-US"/>
+        </w:rPr>
+      </w:pPr>
+    </w:p>
+    <w:p>
+      <w:pPr>
+        <w:rPr>
+          <w:lang w:val="en-US"/>
+        </w:rPr>
+      </w:pPr>
+    </w:p>
+    <w:p>
+      <w:pPr>
+        <w:rPr>
+          <w:lang w:val="en-US"/>
+        </w:rPr>
+      </w:pPr>
+    </w:p>
+    <w:p>
+      <w:pPr>
+        <w:rPr>
+          <w:lang w:val="en-US"/>
+        </w:rPr>
+      </w:pPr>
     </w:p>
     <w:p>
       <w:pPr>
@@ -7883,7 +9571,7 @@
   <w:style w:type="paragraph" w:default="1" w:styleId="Normal">
     <w:name w:val="Normal"/>
     <w:qFormat/>
-    <w:rsid w:val="00F43E4F"/>
+    <w:rsid w:val="00F81946"/>
     <w:rPr>
       <w:lang w:val="en-GB"/>
     </w:rPr>

</xml_diff>

<commit_message>
started writing the triplets dialogue
</commit_message>
<xml_diff>
--- a/narrative/Onegai.docx
+++ b/narrative/Onegai.docx
@@ -305,7 +305,19 @@
         <w:rPr>
           <w:lang w:val="en-US"/>
         </w:rPr>
-        <w:t xml:space="preserve">. May I ask you </w:t>
+        <w:t xml:space="preserve">. May I ask </w:t>
+      </w:r>
+      <w:r>
+        <w:rPr>
+          <w:lang w:val="en-US"/>
+        </w:rPr>
+        <w:t>you for</w:t>
+      </w:r>
+      <w:r>
+        <w:rPr>
+          <w:lang w:val="en-US"/>
+        </w:rPr>
+        <w:t xml:space="preserve"> </w:t>
       </w:r>
       <w:r>
         <w:rPr>

</xml_diff>